<commit_message>
Iniciando el codigo en ensamblador
</commit_message>
<xml_diff>
--- a/Cifrado Grey´s CM corregido.docx
+++ b/Cifrado Grey´s CM corregido.docx
@@ -5,6 +5,84 @@
     <w:p>
       <w:pPr>
         <w:spacing w:after="160" w:line="259" w:lineRule="auto"/>
+        <w:rPr>
+          <w:b/>
+        </w:rPr>
+      </w:pPr>
+      <w:r>
+        <w:rPr>
+          <w:noProof/>
+        </w:rPr>
+        <w:drawing>
+          <wp:anchor distT="0" distB="0" distL="114300" distR="114300" simplePos="0" relativeHeight="251658240" behindDoc="1" locked="0" layoutInCell="1" allowOverlap="1" wp14:anchorId="0631F62E" wp14:editId="70C143EF">
+            <wp:simplePos x="0" y="0"/>
+            <wp:positionH relativeFrom="column">
+              <wp:posOffset>1108075</wp:posOffset>
+            </wp:positionH>
+            <wp:positionV relativeFrom="paragraph">
+              <wp:posOffset>-568636</wp:posOffset>
+            </wp:positionV>
+            <wp:extent cx="3256242" cy="767674"/>
+            <wp:effectExtent l="0" t="0" r="1905" b="0"/>
+            <wp:wrapNone/>
+            <wp:docPr id="3" name="Imagen 3" descr="Resultado de imagen para logo espol"/>
+            <wp:cNvGraphicFramePr>
+              <a:graphicFrameLocks xmlns:a="http://schemas.openxmlformats.org/drawingml/2006/main" noChangeAspect="1"/>
+            </wp:cNvGraphicFramePr>
+            <a:graphic xmlns:a="http://schemas.openxmlformats.org/drawingml/2006/main">
+              <a:graphicData uri="http://schemas.openxmlformats.org/drawingml/2006/picture">
+                <pic:pic xmlns:pic="http://schemas.openxmlformats.org/drawingml/2006/picture">
+                  <pic:nvPicPr>
+                    <pic:cNvPr id="0" name="Picture 1" descr="Resultado de imagen para logo espol"/>
+                    <pic:cNvPicPr>
+                      <a:picLocks noChangeAspect="1" noChangeArrowheads="1"/>
+                    </pic:cNvPicPr>
+                  </pic:nvPicPr>
+                  <pic:blipFill rotWithShape="1">
+                    <a:blip r:embed="rId6">
+                      <a:extLst>
+                        <a:ext uri="{28A0092B-C50C-407E-A947-70E740481C1C}">
+                          <a14:useLocalDpi xmlns:a14="http://schemas.microsoft.com/office/drawing/2010/main" val="0"/>
+                        </a:ext>
+                      </a:extLst>
+                    </a:blip>
+                    <a:srcRect l="7751" t="29153" r="5908" b="34648"/>
+                    <a:stretch/>
+                  </pic:blipFill>
+                  <pic:spPr bwMode="auto">
+                    <a:xfrm>
+                      <a:off x="0" y="0"/>
+                      <a:ext cx="3256242" cy="767674"/>
+                    </a:xfrm>
+                    <a:prstGeom prst="rect">
+                      <a:avLst/>
+                    </a:prstGeom>
+                    <a:noFill/>
+                    <a:ln>
+                      <a:noFill/>
+                    </a:ln>
+                    <a:extLst>
+                      <a:ext uri="{53640926-AAD7-44D8-BBD7-CCE9431645EC}">
+                        <a14:shadowObscured xmlns:a14="http://schemas.microsoft.com/office/drawing/2010/main"/>
+                      </a:ext>
+                    </a:extLst>
+                  </pic:spPr>
+                </pic:pic>
+              </a:graphicData>
+            </a:graphic>
+            <wp14:sizeRelH relativeFrom="page">
+              <wp14:pctWidth>0</wp14:pctWidth>
+            </wp14:sizeRelH>
+            <wp14:sizeRelV relativeFrom="page">
+              <wp14:pctHeight>0</wp14:pctHeight>
+            </wp14:sizeRelV>
+          </wp:anchor>
+        </w:drawing>
+      </w:r>
+    </w:p>
+    <w:p>
+      <w:pPr>
+        <w:spacing w:after="160" w:line="259" w:lineRule="auto"/>
         <w:jc w:val="center"/>
         <w:rPr>
           <w:b/>
@@ -14,12 +92,105 @@
         <w:rPr>
           <w:b/>
         </w:rPr>
+        <w:t>ESCUELA SUPERIOR POLITECNICA DEL LITORAL</w:t>
+      </w:r>
+    </w:p>
+    <w:p>
+      <w:pPr>
+        <w:spacing w:after="160" w:line="259" w:lineRule="auto"/>
+        <w:jc w:val="center"/>
+        <w:rPr>
+          <w:b/>
+        </w:rPr>
+      </w:pPr>
+    </w:p>
+    <w:p>
+      <w:pPr>
+        <w:spacing w:after="160" w:line="259" w:lineRule="auto"/>
+        <w:jc w:val="center"/>
+        <w:rPr>
+          <w:b/>
+        </w:rPr>
+      </w:pPr>
+      <w:r>
+        <w:rPr>
+          <w:b/>
+        </w:rPr>
+        <w:t>Organización de computadoras</w:t>
+      </w:r>
+    </w:p>
+    <w:p>
+      <w:pPr>
+        <w:spacing w:after="160" w:line="259" w:lineRule="auto"/>
+        <w:jc w:val="center"/>
+        <w:rPr>
+          <w:b/>
+        </w:rPr>
+      </w:pPr>
+    </w:p>
+    <w:p>
+      <w:pPr>
+        <w:spacing w:after="160" w:line="259" w:lineRule="auto"/>
+        <w:ind w:firstLine="708"/>
+        <w:jc w:val="center"/>
+        <w:rPr>
+          <w:b/>
+        </w:rPr>
+      </w:pPr>
+      <w:r>
+        <w:rPr>
+          <w:b/>
+        </w:rPr>
         <w:t>Proyecto 1 Parcial</w:t>
       </w:r>
     </w:p>
     <w:p>
       <w:pPr>
         <w:spacing w:after="160" w:line="259" w:lineRule="auto"/>
+        <w:rPr>
+          <w:b/>
+          <w:bCs/>
+        </w:rPr>
+      </w:pPr>
+      <w:r>
+        <w:rPr>
+          <w:b/>
+          <w:bCs/>
+        </w:rPr>
+        <w:t>Integrantes:</w:t>
+      </w:r>
+    </w:p>
+    <w:p>
+      <w:pPr>
+        <w:spacing w:after="160" w:line="259" w:lineRule="auto"/>
+        <w:rPr>
+          <w:i/>
+        </w:rPr>
+      </w:pPr>
+      <w:r>
+        <w:rPr>
+          <w:i/>
+        </w:rPr>
+        <w:t>Erick Cordova Gavilanes</w:t>
+      </w:r>
+    </w:p>
+    <w:p>
+      <w:pPr>
+        <w:spacing w:after="160" w:line="259" w:lineRule="auto"/>
+        <w:rPr>
+          <w:i/>
+        </w:rPr>
+      </w:pPr>
+      <w:r>
+        <w:rPr>
+          <w:i/>
+        </w:rPr>
+        <w:t>Daysi Maroto Lema</w:t>
+      </w:r>
+    </w:p>
+    <w:p>
+      <w:pPr>
+        <w:spacing w:after="160" w:line="259" w:lineRule="auto"/>
         <w:jc w:val="center"/>
         <w:rPr>
           <w:b/>
@@ -29,57 +200,6 @@
         <w:rPr>
           <w:b/>
         </w:rPr>
-        <w:t>Organización de computadoras</w:t>
-      </w:r>
-    </w:p>
-    <w:p>
-      <w:pPr>
-        <w:spacing w:after="160" w:line="259" w:lineRule="auto"/>
-      </w:pPr>
-      <w:r>
-        <w:t>Integrantes:</w:t>
-      </w:r>
-    </w:p>
-    <w:p>
-      <w:pPr>
-        <w:spacing w:after="160" w:line="259" w:lineRule="auto"/>
-        <w:rPr>
-          <w:i/>
-        </w:rPr>
-      </w:pPr>
-      <w:r>
-        <w:rPr>
-          <w:i/>
-        </w:rPr>
-        <w:t>Erick Cordova Gavilanes</w:t>
-      </w:r>
-    </w:p>
-    <w:p>
-      <w:pPr>
-        <w:spacing w:after="160" w:line="259" w:lineRule="auto"/>
-        <w:rPr>
-          <w:i/>
-        </w:rPr>
-      </w:pPr>
-      <w:r>
-        <w:rPr>
-          <w:i/>
-        </w:rPr>
-        <w:t>Daysi Maroto Lema</w:t>
-      </w:r>
-    </w:p>
-    <w:p>
-      <w:pPr>
-        <w:spacing w:after="160" w:line="259" w:lineRule="auto"/>
-        <w:jc w:val="center"/>
-        <w:rPr>
-          <w:b/>
-        </w:rPr>
-      </w:pPr>
-      <w:r>
-        <w:rPr>
-          <w:b/>
-        </w:rPr>
         <w:t>CIFRADO GREY CM</w:t>
       </w:r>
     </w:p>
@@ -88,6 +208,12 @@
         <w:spacing w:after="160" w:line="259" w:lineRule="auto"/>
         <w:jc w:val="both"/>
       </w:pPr>
+    </w:p>
+    <w:p>
+      <w:pPr>
+        <w:spacing w:after="160" w:line="259" w:lineRule="auto"/>
+        <w:jc w:val="both"/>
+      </w:pPr>
       <w:r>
         <w:t>Programa que permite encriptar un mensaje en base a la combinación de varios métodos de cifrado, de forma que solo pueden comprenderse si se dispone del mismo programa para interpretar y descifrarla.</w:t>
       </w:r>
@@ -98,35 +224,32 @@
         <w:jc w:val="both"/>
       </w:pPr>
       <w:r>
-        <w:t>Para lograrlo, se le pide al usuario el mensaje y un cód</w:t>
-      </w:r>
-      <w:r>
-        <w:t>igo, el cual será el que identifique los tipos de cifrados a usar y le permitirá tener la variabilidad de encriptación para su mensaje.</w:t>
-      </w:r>
-    </w:p>
-    <w:p>
-      <w:pPr>
-        <w:spacing w:after="160" w:line="259" w:lineRule="auto"/>
-        <w:jc w:val="both"/>
-      </w:pPr>
-      <w:r>
-        <w:t>Se aplica un cifrado principal predeterminado independiente de código, y adicionalmente 2 cifrados secundarios los cuale</w:t>
-      </w:r>
-      <w:r>
-        <w:t>s son seleccionados por el usuario e identificados por el código.</w:t>
-      </w:r>
-    </w:p>
-    <w:p>
-      <w:pPr>
-        <w:spacing w:after="160" w:line="259" w:lineRule="auto"/>
-        <w:jc w:val="both"/>
-      </w:pPr>
-      <w:r>
-        <w:t xml:space="preserve">Dando como resultado la combinación de varios métodos de encriptación para un solo mensaje y la capacidad de generar diferentes mensajes encriptados representando la misma información, pero </w:t>
-      </w:r>
-      <w:r>
-        <w:t>con diferentes niveles de cifrado.</w:t>
-      </w:r>
+        <w:t>Para lograrlo, se le pide al usuario el mensaje y un código, el cual será el que identifique los tipos de cifrados a usar y le permitirá tener la variabilidad de encriptación para su mensaje.</w:t>
+      </w:r>
+    </w:p>
+    <w:p>
+      <w:pPr>
+        <w:spacing w:after="160" w:line="259" w:lineRule="auto"/>
+        <w:jc w:val="both"/>
+      </w:pPr>
+      <w:r>
+        <w:t>Se aplica un cifrado principal predeterminado independiente de código, y adicionalmente 2 cifrados secundarios los cuales son seleccionados por el usuario e identificados por el código.</w:t>
+      </w:r>
+    </w:p>
+    <w:p>
+      <w:pPr>
+        <w:spacing w:after="160" w:line="259" w:lineRule="auto"/>
+        <w:jc w:val="both"/>
+      </w:pPr>
+      <w:r>
+        <w:t>Dando como resultado la combinación de varios métodos de encriptación para un solo mensaje y la capacidad de generar diferentes mensajes encriptados representando la misma información, pero con diferentes niveles de cifrado.</w:t>
+      </w:r>
+    </w:p>
+    <w:p>
+      <w:pPr>
+        <w:spacing w:after="160" w:line="259" w:lineRule="auto"/>
+        <w:jc w:val="both"/>
+      </w:pPr>
     </w:p>
     <w:p>
       <w:pPr>
@@ -152,10 +275,7 @@
         <w:jc w:val="both"/>
       </w:pPr>
       <w:r>
-        <w:t>El código es una palabra de 3 caracteres conformada por 2 vocales y una letra la cual puede ser también consonante, cada carácter identifica el tipo de cifrado que se va a aplicar al mensaje o si no se lo va a apli</w:t>
-      </w:r>
-      <w:r>
-        <w:t>car.</w:t>
+        <w:t>El código es una palabra de 3 caracteres conformada por 2 vocales y una letra la cual puede ser también consonante, cada carácter identifica el tipo de cifrado que se va a aplicar al mensaje o si no se lo va a aplicar.</w:t>
       </w:r>
     </w:p>
     <w:p>
@@ -205,12 +325,74 @@
       <w:r>
         <w:t xml:space="preserve">Ejemplo de código invalido: </w:t>
       </w:r>
+      <w:proofErr w:type="spellStart"/>
       <w:r>
         <w:rPr>
           <w:i/>
         </w:rPr>
-        <w:t>bae,aci,ae2</w:t>
-      </w:r>
+        <w:t>bae</w:t>
+      </w:r>
+      <w:proofErr w:type="spellEnd"/>
+      <w:r>
+        <w:rPr>
+          <w:i/>
+        </w:rPr>
+        <w:t>, aci</w:t>
+      </w:r>
+      <w:r>
+        <w:rPr>
+          <w:i/>
+        </w:rPr>
+        <w:t>,ae2</w:t>
+      </w:r>
+    </w:p>
+    <w:p>
+      <w:pPr>
+        <w:tabs>
+          <w:tab w:val="left" w:pos="2655"/>
+        </w:tabs>
+        <w:spacing w:after="160" w:line="259" w:lineRule="auto"/>
+        <w:jc w:val="both"/>
+        <w:rPr>
+          <w:i/>
+        </w:rPr>
+      </w:pPr>
+    </w:p>
+    <w:p>
+      <w:pPr>
+        <w:tabs>
+          <w:tab w:val="left" w:pos="2655"/>
+        </w:tabs>
+        <w:spacing w:after="160" w:line="259" w:lineRule="auto"/>
+        <w:jc w:val="both"/>
+        <w:rPr>
+          <w:i/>
+        </w:rPr>
+      </w:pPr>
+    </w:p>
+    <w:p>
+      <w:pPr>
+        <w:tabs>
+          <w:tab w:val="left" w:pos="2655"/>
+        </w:tabs>
+        <w:spacing w:after="160" w:line="259" w:lineRule="auto"/>
+        <w:jc w:val="both"/>
+        <w:rPr>
+          <w:i/>
+        </w:rPr>
+      </w:pPr>
+    </w:p>
+    <w:p>
+      <w:pPr>
+        <w:tabs>
+          <w:tab w:val="left" w:pos="2655"/>
+        </w:tabs>
+        <w:spacing w:after="160" w:line="259" w:lineRule="auto"/>
+        <w:jc w:val="both"/>
+        <w:rPr>
+          <w:i/>
+        </w:rPr>
+      </w:pPr>
     </w:p>
     <w:p>
       <w:pPr>
@@ -224,6 +406,7 @@
         <w:rPr>
           <w:b/>
         </w:rPr>
+        <w:lastRenderedPageBreak/>
         <w:t>Cifrado principal</w:t>
       </w:r>
     </w:p>
@@ -233,10 +416,7 @@
         <w:jc w:val="both"/>
       </w:pPr>
       <w:r>
-        <w:t>El cifrado princ</w:t>
-      </w:r>
-      <w:r>
-        <w:t xml:space="preserve">ipal es invariable y su elección no depende del código, se aplica directamente al mensaje original, usando como parámetro el ultimo carácter del </w:t>
+        <w:t xml:space="preserve">El cifrado principal es invariable y su elección no depende del código, se aplica directamente al mensaje original, usando como parámetro el ultimo carácter del </w:t>
       </w:r>
       <w:r>
         <w:t xml:space="preserve">código. </w:t>
@@ -248,10 +428,7 @@
         <w:jc w:val="both"/>
       </w:pPr>
       <w:r>
-        <w:t>Se</w:t>
-      </w:r>
-      <w:r>
-        <w:t xml:space="preserve"> toma el parámetro, como el numero de saltos hacia adelante en el alfabeto</w:t>
+        <w:t>Se toma el parámetro, como el numero de saltos hacia adelante en el alfabeto</w:t>
       </w:r>
       <w:r>
         <w:t xml:space="preserve"> que hay que avanzar,</w:t>
@@ -320,7 +497,6 @@
         </w:rPr>
         <w:t>”</w:t>
       </w:r>
-      <w:proofErr w:type="gramStart"/>
       <w:r>
         <w:rPr>
           <w:i/>
@@ -337,7 +513,6 @@
         <w:t>euz</w:t>
       </w:r>
       <w:proofErr w:type="spellEnd"/>
-      <w:proofErr w:type="gramEnd"/>
       <w:r>
         <w:rPr>
           <w:i/>
@@ -381,24 +556,6 @@
       <w:pPr>
         <w:spacing w:after="160" w:line="259" w:lineRule="auto"/>
         <w:jc w:val="both"/>
-      </w:pPr>
-    </w:p>
-    <w:p>
-      <w:pPr>
-        <w:spacing w:after="160" w:line="259" w:lineRule="auto"/>
-        <w:jc w:val="both"/>
-      </w:pPr>
-    </w:p>
-    <w:p>
-      <w:pPr>
-        <w:spacing w:after="160" w:line="259" w:lineRule="auto"/>
-        <w:jc w:val="both"/>
-      </w:pPr>
-    </w:p>
-    <w:p>
-      <w:pPr>
-        <w:spacing w:after="160" w:line="259" w:lineRule="auto"/>
-        <w:jc w:val="both"/>
         <w:rPr>
           <w:b/>
         </w:rPr>
@@ -407,7 +564,6 @@
         <w:rPr>
           <w:b/>
         </w:rPr>
-        <w:lastRenderedPageBreak/>
         <w:t>Cifrado secundario</w:t>
       </w:r>
     </w:p>
@@ -417,10 +573,7 @@
         <w:jc w:val="both"/>
       </w:pPr>
       <w:r>
-        <w:t>Cad</w:t>
-      </w:r>
-      <w:r>
-        <w:t>a cifrado secundario va a tener 5 diferentes variantes</w:t>
+        <w:t>Cada cifrado secundario va a tener 5 diferentes variantes</w:t>
       </w:r>
       <w:r>
         <w:t>, uno</w:t>
@@ -447,21 +600,21 @@
     <w:p>
       <w:pPr>
         <w:spacing w:after="160" w:line="259" w:lineRule="auto"/>
-        <w:jc w:val="both"/>
+        <w:jc w:val="center"/>
       </w:pPr>
       <w:r>
         <w:rPr>
           <w:noProof/>
         </w:rPr>
         <w:drawing>
-          <wp:inline distT="0" distB="0" distL="0" distR="0" wp14:anchorId="0A80D45C" wp14:editId="5A70CF0F">
-            <wp:extent cx="6138153" cy="4076294"/>
-            <wp:effectExtent l="0" t="38100" r="0" b="38735"/>
+          <wp:inline distT="0" distB="0" distL="0" distR="0" wp14:anchorId="0A80D45C" wp14:editId="1DFD681D">
+            <wp:extent cx="2976664" cy="3101975"/>
+            <wp:effectExtent l="0" t="0" r="0" b="41275"/>
             <wp:docPr id="2" name="Diagrama 2"/>
             <wp:cNvGraphicFramePr/>
             <a:graphic xmlns:a="http://schemas.openxmlformats.org/drawingml/2006/main">
               <a:graphicData uri="http://schemas.openxmlformats.org/drawingml/2006/diagram">
-                <dgm:relIds xmlns:dgm="http://schemas.openxmlformats.org/drawingml/2006/diagram" xmlns:r="http://schemas.openxmlformats.org/officeDocument/2006/relationships" r:dm="rId6" r:lo="rId7" r:qs="rId8" r:cs="rId9"/>
+                <dgm:relIds xmlns:dgm="http://schemas.openxmlformats.org/drawingml/2006/diagram" xmlns:r="http://schemas.openxmlformats.org/officeDocument/2006/relationships" r:dm="rId7" r:lo="rId8" r:qs="rId9" r:cs="rId10"/>
               </a:graphicData>
             </a:graphic>
           </wp:inline>
@@ -482,7 +635,13 @@
         <w:jc w:val="both"/>
       </w:pPr>
       <w:r>
-        <w:t>La última variante c.s.n_u indica que no se va a aplicar la variante de cifrado y se continua al próximo cifrado secundario.</w:t>
+        <w:t>La última variante u</w:t>
+      </w:r>
+      <w:r>
+        <w:t xml:space="preserve"> de cualquiera cifrado secundario</w:t>
+      </w:r>
+      <w:r>
+        <w:t xml:space="preserve"> indica que no se va a aplicar la variante de cifrado y se continua al próximo cifrado secundario.</w:t>
       </w:r>
     </w:p>
     <w:p>
@@ -494,52 +653,62 @@
         </w:rPr>
       </w:pPr>
       <w:r>
-        <w:t>Solo puede haber 1 cifrado secundario por cada una de las primeras 2 vocales del código</w:t>
-      </w:r>
-      <w:r>
-        <w:t>, es decir si el código es “</w:t>
+        <w:t xml:space="preserve">Cada vocal en el código, excepto el ultimo carácter se refiere a una variante </w:t>
+      </w:r>
+      <w:bookmarkStart w:id="0" w:name="_GoBack"/>
+      <w:bookmarkEnd w:id="0"/>
+      <w:r>
+        <w:t>cifrado que se va a aplicar, en el código “</w:t>
+      </w:r>
+      <w:proofErr w:type="spellStart"/>
+      <w:r>
+        <w:t>aeb</w:t>
+      </w:r>
+      <w:proofErr w:type="spellEnd"/>
+      <w:r>
+        <w:t>”</w:t>
+      </w:r>
+    </w:p>
+    <w:p>
+      <w:pPr>
+        <w:spacing w:after="160" w:line="259" w:lineRule="auto"/>
+        <w:jc w:val="both"/>
+      </w:pPr>
+      <w:r>
+        <w:t xml:space="preserve">La </w:t>
       </w:r>
       <w:r>
         <w:rPr>
           <w:i/>
         </w:rPr>
-        <w:t>aeb”:</w:t>
-      </w:r>
-    </w:p>
-    <w:p>
-      <w:pPr>
-        <w:spacing w:after="160" w:line="259" w:lineRule="auto"/>
-        <w:jc w:val="both"/>
-      </w:pPr>
-      <w:r>
-        <w:t xml:space="preserve">La </w:t>
+        <w:t xml:space="preserve">“a” </w:t>
+      </w:r>
+      <w:r>
+        <w:t>indica que variante del primer cifrado secundario se aplica, la</w:t>
       </w:r>
       <w:r>
         <w:rPr>
           <w:i/>
         </w:rPr>
-        <w:t xml:space="preserve">“a” </w:t>
-      </w:r>
-      <w:r>
-        <w:t>indica que variante del primer cifrado secundario se aplica, la</w:t>
+        <w:t xml:space="preserve"> “e” </w:t>
+      </w:r>
+      <w:r>
+        <w:t>indica que variante del segundo cifrado secundario se aplica, la “</w:t>
       </w:r>
       <w:r>
         <w:rPr>
           <w:i/>
         </w:rPr>
-        <w:t xml:space="preserve"> “e” </w:t>
-      </w:r>
-      <w:r>
-        <w:t>indica que variante del segundo cifrado secundario se aplica, la “</w:t>
-      </w:r>
-      <w:r>
-        <w:rPr>
-          <w:i/>
-        </w:rPr>
         <w:t>b</w:t>
       </w:r>
       <w:r>
-        <w:t>” no se usa en el cifrado secundario.</w:t>
+        <w:t>” no se usa en el cifrado secundario</w:t>
+      </w:r>
+      <w:r>
+        <w:t>, corresponde al parámetro del cifrado principal</w:t>
+      </w:r>
+      <w:r>
+        <w:t>.</w:t>
       </w:r>
     </w:p>
     <w:p>
@@ -598,7 +767,6 @@
           <w:b/>
           <w:bCs/>
         </w:rPr>
-        <w:lastRenderedPageBreak/>
         <w:t>Definición de los cifrados secundarios y sus variantes</w:t>
       </w:r>
     </w:p>
@@ -756,19 +924,7 @@
         <w:jc w:val="both"/>
       </w:pPr>
       <w:r>
-        <w:t xml:space="preserve">Se invierte la palabra solo desde la segunda mitad, </w:t>
-      </w:r>
-      <w:r>
-        <w:t xml:space="preserve">si la palabra es par se invierte </w:t>
-      </w:r>
-      <w:r>
-        <w:t>desde</w:t>
-      </w:r>
-      <w:r>
-        <w:t xml:space="preserve"> índice medio</w:t>
-      </w:r>
-      <w:r>
-        <w:t xml:space="preserve"> empezando por 1</w:t>
+        <w:t>Se invierte la palabra solo desde la segunda mitad, si la palabra es par se invierte desde índice medio empezando por 1</w:t>
       </w:r>
     </w:p>
     <w:p>
@@ -938,43 +1094,38 @@
         <w:jc w:val="both"/>
       </w:pPr>
       <w:r>
-        <w:t>Los caracteres de los</w:t>
-      </w:r>
-      <w:r>
-        <w:t xml:space="preserve"> códigos secundarios se aplican al final del mensaje cifrado.</w:t>
-      </w:r>
-    </w:p>
-    <w:p>
-      <w:pPr>
-        <w:spacing w:after="160" w:line="259" w:lineRule="auto"/>
-        <w:jc w:val="both"/>
-      </w:pPr>
-    </w:p>
-    <w:p>
-      <w:pPr>
-        <w:spacing w:after="160" w:line="259" w:lineRule="auto"/>
-        <w:jc w:val="both"/>
-      </w:pPr>
-    </w:p>
-    <w:p>
-      <w:pPr>
-        <w:spacing w:after="160" w:line="259" w:lineRule="auto"/>
-        <w:jc w:val="both"/>
-      </w:pPr>
-    </w:p>
-    <w:p>
-      <w:pPr>
-        <w:spacing w:after="160" w:line="259" w:lineRule="auto"/>
-        <w:jc w:val="both"/>
-      </w:pPr>
-    </w:p>
-    <w:p>
-      <w:pPr>
-        <w:spacing w:after="160" w:line="259" w:lineRule="auto"/>
-        <w:jc w:val="both"/>
-      </w:pPr>
-      <w:bookmarkStart w:id="0" w:name="_GoBack"/>
-      <w:bookmarkEnd w:id="0"/>
+        <w:t>Los caracteres de los códigos secundarios se aplican al final del mensaje cifrado.</w:t>
+      </w:r>
+    </w:p>
+    <w:p>
+      <w:pPr>
+        <w:spacing w:after="160" w:line="259" w:lineRule="auto"/>
+        <w:jc w:val="both"/>
+      </w:pPr>
+    </w:p>
+    <w:p>
+      <w:pPr>
+        <w:spacing w:after="160" w:line="259" w:lineRule="auto"/>
+        <w:jc w:val="both"/>
+      </w:pPr>
+    </w:p>
+    <w:p>
+      <w:pPr>
+        <w:spacing w:after="160" w:line="259" w:lineRule="auto"/>
+        <w:jc w:val="both"/>
+      </w:pPr>
+    </w:p>
+    <w:p>
+      <w:pPr>
+        <w:spacing w:after="160" w:line="259" w:lineRule="auto"/>
+        <w:jc w:val="both"/>
+      </w:pPr>
+    </w:p>
+    <w:p>
+      <w:pPr>
+        <w:spacing w:after="160" w:line="259" w:lineRule="auto"/>
+        <w:jc w:val="both"/>
+      </w:pPr>
     </w:p>
     <w:p>
       <w:pPr>
@@ -990,7 +1141,6 @@
           <w:b/>
           <w:bCs/>
         </w:rPr>
-        <w:lastRenderedPageBreak/>
         <w:t>Ejemplo de aplicación del algoritmo</w:t>
       </w:r>
     </w:p>
@@ -1092,44 +1242,100 @@
           <w:b/>
           <w:i/>
         </w:rPr>
-        <w:t>Cifrado secundario</w:t>
+        <w:t>Cifrado secundario:</w:t>
+      </w:r>
+    </w:p>
+    <w:p>
+      <w:pPr>
+        <w:spacing w:after="160" w:line="259" w:lineRule="auto"/>
+        <w:jc w:val="both"/>
+      </w:pPr>
+      <w:r>
+        <w:t>Se aplican la variante “o” del cifrado secundario 1 y se agrega la “o” al final del mensaje cifrado</w:t>
+      </w:r>
+    </w:p>
+    <w:p>
+      <w:pPr>
+        <w:spacing w:after="160" w:line="259" w:lineRule="auto"/>
+        <w:jc w:val="both"/>
+        <w:rPr>
+          <w:i/>
+        </w:rPr>
+      </w:pPr>
+      <w:r>
+        <w:t>“f</w:t>
+      </w:r>
+      <w:r>
+        <w:rPr>
+          <w:i/>
+        </w:rPr>
+        <w:t>Rk mayzgs quy mgzuy”-&gt; “</w:t>
+      </w:r>
+      <w:r>
+        <w:t>hTm ñcabiu swa ñibwa</w:t>
+      </w:r>
+      <w:r>
+        <w:rPr>
+          <w:i/>
+        </w:rPr>
+        <w:t>”-&gt; “</w:t>
+      </w:r>
+      <w:r>
+        <w:t>hTm ñcabiu swa ñibwa</w:t>
       </w:r>
       <w:r>
         <w:rPr>
           <w:b/>
+        </w:rPr>
+        <w:t>o</w:t>
+      </w:r>
+      <w:r>
+        <w:rPr>
           <w:i/>
         </w:rPr>
-        <w:t>:</w:t>
-      </w:r>
-    </w:p>
-    <w:p>
-      <w:pPr>
-        <w:spacing w:after="160" w:line="259" w:lineRule="auto"/>
-        <w:jc w:val="both"/>
-      </w:pPr>
-      <w:r>
-        <w:t>Se aplican la variante “o” del cifrado secundario 1 y se agrega la “o” al final del mensaje cifrado</w:t>
-      </w:r>
-    </w:p>
-    <w:p>
-      <w:pPr>
-        <w:spacing w:after="160" w:line="259" w:lineRule="auto"/>
-        <w:jc w:val="both"/>
+        <w:t>”</w:t>
+      </w:r>
+    </w:p>
+    <w:p>
+      <w:pPr>
+        <w:spacing w:after="160" w:line="259" w:lineRule="auto"/>
+        <w:jc w:val="both"/>
+      </w:pPr>
+      <w:r>
+        <w:t>Se aplican la variante “u” del cifrado secundario 2 y se agrega la “u” al final del mensaje cifrado</w:t>
+      </w:r>
+    </w:p>
+    <w:p>
+      <w:pPr>
+        <w:spacing w:after="160" w:line="259" w:lineRule="auto"/>
+        <w:jc w:val="both"/>
+      </w:pPr>
+      <w:r>
+        <w:t>Recordemos que la variante u de cualquier cifrado secundario es la ausencia de este</w:t>
+      </w:r>
+    </w:p>
+    <w:p>
+      <w:pPr>
+        <w:spacing w:after="160" w:line="259" w:lineRule="auto"/>
+        <w:jc w:val="both"/>
+      </w:pPr>
+      <w:r>
         <w:rPr>
           <w:i/>
         </w:rPr>
-      </w:pPr>
-      <w:r>
-        <w:t>“f</w:t>
+        <w:t>“</w:t>
+      </w:r>
+      <w:r>
+        <w:t>hTm ñcabiu swa ñibwao</w:t>
       </w:r>
       <w:r>
         <w:rPr>
           <w:i/>
         </w:rPr>
-        <w:t>Rk mayzgs quy mgzuy”-&gt; “</w:t>
-      </w:r>
-      <w:r>
-        <w:t>hTm ñcabiu swa ñibwa</w:t>
+        <w:t>”-&gt; “</w:t>
+      </w:r>
+      <w:r>
+        <w:t>hTm ñcabiu swa ñibwao</w:t>
       </w:r>
       <w:r>
         <w:rPr>
@@ -1138,13 +1344,13 @@
         <w:t>”-&gt; “</w:t>
       </w:r>
       <w:r>
-        <w:t>hTm ñcabiu swa ñibwa</w:t>
+        <w:t>hTm ñcabiu swa ñibwao</w:t>
       </w:r>
       <w:r>
         <w:rPr>
           <w:b/>
         </w:rPr>
-        <w:t>o</w:t>
+        <w:t>u</w:t>
       </w:r>
       <w:r>
         <w:rPr>
@@ -1157,21 +1363,15 @@
       <w:pPr>
         <w:spacing w:after="160" w:line="259" w:lineRule="auto"/>
         <w:jc w:val="both"/>
-      </w:pPr>
-      <w:r>
-        <w:t xml:space="preserve">Se aplican la variante “u” del cifrado secundario 2 y se agrega la “u” al final </w:t>
-      </w:r>
-      <w:r>
-        <w:t>del mensaje cifrado</w:t>
-      </w:r>
-    </w:p>
-    <w:p>
-      <w:pPr>
-        <w:spacing w:after="160" w:line="259" w:lineRule="auto"/>
-        <w:jc w:val="both"/>
-      </w:pPr>
-      <w:r>
-        <w:t>Recordemos que la variante u de cualquier cifrado secundario es la ausencia de este</w:t>
+        <w:rPr>
+          <w:b/>
+        </w:rPr>
+      </w:pPr>
+      <w:r>
+        <w:rPr>
+          <w:b/>
+        </w:rPr>
+        <w:t>Mensaje completamente cifrado</w:t>
       </w:r>
     </w:p>
     <w:p>
@@ -1183,73 +1383,10 @@
         <w:rPr>
           <w:i/>
         </w:rPr>
-        <w:t>“</w:t>
+        <w:t>“Me gustan los gatos”-&gt; “</w:t>
       </w:r>
       <w:r>
         <w:t>hTm ñcabiu swa ñibwao</w:t>
-      </w:r>
-      <w:r>
-        <w:rPr>
-          <w:i/>
-        </w:rPr>
-        <w:t>”-&gt; “</w:t>
-      </w:r>
-      <w:r>
-        <w:t>hTm ñcabiu swa ñibwao</w:t>
-      </w:r>
-      <w:r>
-        <w:rPr>
-          <w:i/>
-        </w:rPr>
-        <w:t>”-&gt; “</w:t>
-      </w:r>
-      <w:r>
-        <w:t>hTm ñcabiu swa ñibwao</w:t>
-      </w:r>
-      <w:r>
-        <w:rPr>
-          <w:b/>
-        </w:rPr>
-        <w:t>u</w:t>
-      </w:r>
-      <w:r>
-        <w:rPr>
-          <w:i/>
-        </w:rPr>
-        <w:t>”</w:t>
-      </w:r>
-    </w:p>
-    <w:p>
-      <w:pPr>
-        <w:spacing w:after="160" w:line="259" w:lineRule="auto"/>
-        <w:jc w:val="both"/>
-        <w:rPr>
-          <w:b/>
-        </w:rPr>
-      </w:pPr>
-      <w:r>
-        <w:rPr>
-          <w:b/>
-        </w:rPr>
-        <w:t>Mensaje completamente cifrado</w:t>
-      </w:r>
-    </w:p>
-    <w:p>
-      <w:pPr>
-        <w:spacing w:after="160" w:line="259" w:lineRule="auto"/>
-        <w:jc w:val="both"/>
-      </w:pPr>
-      <w:r>
-        <w:rPr>
-          <w:i/>
-        </w:rPr>
-        <w:t>“Me gustan los gatos”-&gt; “</w:t>
-      </w:r>
-      <w:r>
-        <w:t>hTm ñcabiu swa ñibwa</w:t>
-      </w:r>
-      <w:r>
-        <w:t>o</w:t>
       </w:r>
       <w:r>
         <w:rPr>
@@ -1277,6 +1414,7 @@
 <file path=word/numbering.xml><?xml version="1.0" encoding="utf-8"?>
 <w:numbering xmlns:wpc="http://schemas.microsoft.com/office/word/2010/wordprocessingCanvas" xmlns:cx="http://schemas.microsoft.com/office/drawing/2014/chartex" xmlns:cx1="http://schemas.microsoft.com/office/drawing/2015/9/8/chartex" xmlns:cx2="http://schemas.microsoft.com/office/drawing/2015/10/21/chartex" xmlns:cx3="http://schemas.microsoft.com/office/drawing/2016/5/9/chartex" xmlns:cx4="http://schemas.microsoft.com/office/drawing/2016/5/10/chartex" xmlns:cx5="http://schemas.microsoft.com/office/drawing/2016/5/11/chartex" xmlns:cx6="http://schemas.microsoft.com/office/drawing/2016/5/12/chartex" xmlns:cx7="http://schemas.microsoft.com/office/drawing/2016/5/13/chartex" xmlns:cx8="http://schemas.microsoft.com/office/drawing/2016/5/14/chartex" xmlns:mc="http://schemas.openxmlformats.org/markup-compatibility/2006" xmlns:aink="http://schemas.microsoft.com/office/drawing/2016/ink" xmlns:am3d="http://schemas.microsoft.com/office/drawing/2017/model3d" xmlns:o="urn:schemas-microsoft-com:office:office" xmlns:r="http://schemas.openxmlformats.org/officeDocument/2006/relationships" xmlns:m="http://schemas.openxmlformats.org/officeDocument/2006/math" xmlns:v="urn:schemas-microsoft-com:vml" xmlns:wp14="http://schemas.microsoft.com/office/word/2010/wordprocessingDrawing" xmlns:wp="http://schemas.openxmlformats.org/drawingml/2006/wordprocessingDrawing" xmlns:w10="urn:schemas-microsoft-com:office:word" xmlns:w="http://schemas.openxmlformats.org/wordprocessingml/2006/main" xmlns:w14="http://schemas.microsoft.com/office/word/2010/wordml" xmlns:w15="http://schemas.microsoft.com/office/word/2012/wordml" xmlns:w16cid="http://schemas.microsoft.com/office/word/2016/wordml/cid" xmlns:w16se="http://schemas.microsoft.com/office/word/2015/wordml/symex" xmlns:wpg="http://schemas.microsoft.com/office/word/2010/wordprocessingGroup" xmlns:wpi="http://schemas.microsoft.com/office/word/2010/wordprocessingInk" xmlns:wne="http://schemas.microsoft.com/office/word/2006/wordml" xmlns:wps="http://schemas.microsoft.com/office/word/2010/wordprocessingShape" mc:Ignorable="w14 w15 w16se w16cid wp14">
   <w:abstractNum w:abstractNumId="0" w15:restartNumberingAfterBreak="0">
+    <w:nsid w:val="6E3A7236"/>
     <w:multiLevelType w:val="hybridMultilevel"/>
     <w:tmpl w:val="0D7E2D35"/>
     <w:lvl w:ilvl="0" w:tplc="A59600DE">
@@ -2693,6 +2831,7 @@
         <a:bodyPr/>
         <a:lstStyle/>
         <a:p>
+          <a:pPr algn="ctr"/>
           <a:r>
             <a:rPr lang="es-ES" i="1"/>
             <a:t>Cifrado secundario 1 </a:t>
@@ -2708,6 +2847,7 @@
         <a:bodyPr/>
         <a:lstStyle/>
         <a:p>
+          <a:pPr algn="ctr"/>
           <a:endParaRPr lang="es-ES"/>
         </a:p>
       </dgm:t>
@@ -2719,6 +2859,7 @@
         <a:bodyPr/>
         <a:lstStyle/>
         <a:p>
+          <a:pPr algn="ctr"/>
           <a:endParaRPr lang="es-ES"/>
         </a:p>
       </dgm:t>
@@ -2730,9 +2871,10 @@
         <a:bodyPr/>
         <a:lstStyle/>
         <a:p>
+          <a:pPr algn="ctr"/>
           <a:r>
             <a:rPr lang="es-ES" i="1"/>
-            <a:t>Crifrado  Secundario 1 variante a</a:t>
+            <a:t>variante a</a:t>
           </a:r>
           <a:endParaRPr lang="es-ES"/>
         </a:p>
@@ -2745,6 +2887,7 @@
         <a:bodyPr/>
         <a:lstStyle/>
         <a:p>
+          <a:pPr algn="ctr"/>
           <a:endParaRPr lang="es-ES"/>
         </a:p>
       </dgm:t>
@@ -2756,43 +2899,7 @@
         <a:bodyPr/>
         <a:lstStyle/>
         <a:p>
-          <a:endParaRPr lang="es-ES"/>
-        </a:p>
-      </dgm:t>
-    </dgm:pt>
-    <dgm:pt modelId="{44D07E58-0DAB-40F4-984E-7C0CF92A8A79}">
-      <dgm:prSet phldrT="[Texto]"/>
-      <dgm:spPr/>
-      <dgm:t>
-        <a:bodyPr/>
-        <a:lstStyle/>
-        <a:p>
-          <a:r>
-            <a:rPr lang="es-ES" i="1"/>
-            <a:t>Crifrado  Secundario 1 variante o</a:t>
-          </a:r>
-          <a:endParaRPr lang="es-ES"/>
-        </a:p>
-      </dgm:t>
-    </dgm:pt>
-    <dgm:pt modelId="{CC4FD1B8-4172-4642-8BD6-27B0455393DA}" type="parTrans" cxnId="{D64E78C1-6971-440E-B2D9-C4C68D980600}">
-      <dgm:prSet/>
-      <dgm:spPr/>
-      <dgm:t>
-        <a:bodyPr/>
-        <a:lstStyle/>
-        <a:p>
-          <a:endParaRPr lang="es-ES"/>
-        </a:p>
-      </dgm:t>
-    </dgm:pt>
-    <dgm:pt modelId="{D359D23F-082F-42A2-864E-260224124A35}" type="sibTrans" cxnId="{D64E78C1-6971-440E-B2D9-C4C68D980600}">
-      <dgm:prSet/>
-      <dgm:spPr/>
-      <dgm:t>
-        <a:bodyPr/>
-        <a:lstStyle/>
-        <a:p>
+          <a:pPr algn="ctr"/>
           <a:endParaRPr lang="es-ES"/>
         </a:p>
       </dgm:t>
@@ -2804,6 +2911,7 @@
         <a:bodyPr/>
         <a:lstStyle/>
         <a:p>
+          <a:pPr algn="ctr"/>
           <a:r>
             <a:rPr lang="es-ES" i="1"/>
             <a:t>Cifrado secundario 2 </a:t>
@@ -2819,6 +2927,7 @@
         <a:bodyPr/>
         <a:lstStyle/>
         <a:p>
+          <a:pPr algn="ctr"/>
           <a:endParaRPr lang="es-ES"/>
         </a:p>
       </dgm:t>
@@ -2830,302 +2939,367 @@
         <a:bodyPr/>
         <a:lstStyle/>
         <a:p>
+          <a:pPr algn="ctr"/>
           <a:endParaRPr lang="es-ES"/>
         </a:p>
       </dgm:t>
     </dgm:pt>
-    <dgm:pt modelId="{4FD93B46-9F23-478C-BF78-7F8E7DBD31BC}">
+    <dgm:pt modelId="{6AF1C7D7-F572-4739-813F-4BE52F7737C7}">
+      <dgm:prSet phldrT="[Texto]"/>
+      <dgm:spPr/>
+      <dgm:t>
+        <a:bodyPr/>
+        <a:lstStyle/>
+        <a:p>
+          <a:pPr algn="ctr"/>
+          <a:r>
+            <a:rPr lang="es-ES" i="1"/>
+            <a:t>variante e</a:t>
+          </a:r>
+          <a:endParaRPr lang="es-ES"/>
+        </a:p>
+      </dgm:t>
+    </dgm:pt>
+    <dgm:pt modelId="{2AB3CCDE-0A9A-4044-8C66-AF2104193DF1}" type="parTrans" cxnId="{B28F336A-F8D6-47DA-ABC9-96FE8489A63E}">
       <dgm:prSet/>
       <dgm:spPr/>
       <dgm:t>
         <a:bodyPr/>
         <a:lstStyle/>
         <a:p>
-          <a:r>
-            <a:rPr lang="es-ES" i="1"/>
-            <a:t>Crifrado  Secundario 1 variante e</a:t>
-          </a:r>
+          <a:pPr algn="ctr"/>
           <a:endParaRPr lang="es-ES"/>
         </a:p>
       </dgm:t>
     </dgm:pt>
-    <dgm:pt modelId="{6EA32A67-DF66-48BC-87D2-A9BE3A0218AD}" type="parTrans" cxnId="{7363CB61-4D64-41FB-B5F2-A90918E148ED}">
+    <dgm:pt modelId="{6DD4F7FE-8089-44C8-87C5-7519E90D3D1B}" type="sibTrans" cxnId="{B28F336A-F8D6-47DA-ABC9-96FE8489A63E}">
       <dgm:prSet/>
       <dgm:spPr/>
       <dgm:t>
         <a:bodyPr/>
         <a:lstStyle/>
         <a:p>
+          <a:pPr algn="ctr"/>
           <a:endParaRPr lang="es-ES"/>
         </a:p>
       </dgm:t>
     </dgm:pt>
-    <dgm:pt modelId="{4D382A3F-95D6-49BB-892F-A21D0A482100}" type="sibTrans" cxnId="{7363CB61-4D64-41FB-B5F2-A90918E148ED}">
+    <dgm:pt modelId="{122D8BCF-D43C-486C-905D-9A15C1E3DC39}">
+      <dgm:prSet phldrT="[Texto]"/>
+      <dgm:spPr/>
+      <dgm:t>
+        <a:bodyPr/>
+        <a:lstStyle/>
+        <a:p>
+          <a:pPr algn="ctr"/>
+          <a:r>
+            <a:rPr lang="es-ES" i="1"/>
+            <a:t>variante i</a:t>
+          </a:r>
+          <a:endParaRPr lang="es-ES"/>
+        </a:p>
+      </dgm:t>
+    </dgm:pt>
+    <dgm:pt modelId="{C754003A-6282-48A2-93CC-2119CAD91BC3}" type="parTrans" cxnId="{27A26D32-95D8-4782-881E-0558C78D6405}">
       <dgm:prSet/>
       <dgm:spPr/>
       <dgm:t>
         <a:bodyPr/>
         <a:lstStyle/>
         <a:p>
+          <a:pPr algn="ctr"/>
           <a:endParaRPr lang="es-ES"/>
         </a:p>
       </dgm:t>
     </dgm:pt>
-    <dgm:pt modelId="{960F87E4-9FEB-4AB9-BF15-2ED14CD65E5B}">
+    <dgm:pt modelId="{5B4192CA-E972-48CF-8D6C-A0F3FA51280D}" type="sibTrans" cxnId="{27A26D32-95D8-4782-881E-0558C78D6405}">
       <dgm:prSet/>
       <dgm:spPr/>
       <dgm:t>
         <a:bodyPr/>
         <a:lstStyle/>
         <a:p>
+          <a:pPr algn="ctr"/>
+          <a:endParaRPr lang="es-ES"/>
+        </a:p>
+      </dgm:t>
+    </dgm:pt>
+    <dgm:pt modelId="{FFDD2EBA-02E8-4398-809E-8DECF46A99F3}">
+      <dgm:prSet phldrT="[Texto]"/>
+      <dgm:spPr/>
+      <dgm:t>
+        <a:bodyPr/>
+        <a:lstStyle/>
+        <a:p>
+          <a:pPr algn="ctr"/>
           <a:r>
             <a:rPr lang="es-ES" i="1"/>
-            <a:t>Crifrado  Secundario 1 variante i</a:t>
+            <a:t>variante o</a:t>
           </a:r>
           <a:endParaRPr lang="es-ES"/>
         </a:p>
       </dgm:t>
     </dgm:pt>
-    <dgm:pt modelId="{29D50005-30F3-4B5C-8152-8C96F10F6151}" type="parTrans" cxnId="{FB788700-ABF7-47C5-9427-4817EE55D046}">
+    <dgm:pt modelId="{1CDAD343-9D11-43B6-8F02-0EBD1FEA7D11}" type="parTrans" cxnId="{B8E825B4-609D-4CED-AE4D-C71BE20ECA50}">
       <dgm:prSet/>
       <dgm:spPr/>
       <dgm:t>
         <a:bodyPr/>
         <a:lstStyle/>
         <a:p>
+          <a:pPr algn="ctr"/>
           <a:endParaRPr lang="es-ES"/>
         </a:p>
       </dgm:t>
     </dgm:pt>
-    <dgm:pt modelId="{E28D98F3-A45E-49F6-A167-CB8B5E9D67EA}" type="sibTrans" cxnId="{FB788700-ABF7-47C5-9427-4817EE55D046}">
+    <dgm:pt modelId="{1EF2C07E-9105-4211-B1B6-509174C96AAF}" type="sibTrans" cxnId="{B8E825B4-609D-4CED-AE4D-C71BE20ECA50}">
       <dgm:prSet/>
       <dgm:spPr/>
       <dgm:t>
         <a:bodyPr/>
         <a:lstStyle/>
         <a:p>
+          <a:pPr algn="ctr"/>
           <a:endParaRPr lang="es-ES"/>
         </a:p>
       </dgm:t>
     </dgm:pt>
-    <dgm:pt modelId="{AECFD485-7230-4B1E-92B5-A302CFF54F31}">
+    <dgm:pt modelId="{16297F84-8FF6-4209-AA92-D36D2D299B36}">
+      <dgm:prSet phldrT="[Texto]"/>
+      <dgm:spPr/>
+      <dgm:t>
+        <a:bodyPr/>
+        <a:lstStyle/>
+        <a:p>
+          <a:pPr algn="ctr"/>
+          <a:r>
+            <a:rPr lang="es-ES" i="1"/>
+            <a:t>variante u</a:t>
+          </a:r>
+          <a:endParaRPr lang="es-ES"/>
+        </a:p>
+      </dgm:t>
+    </dgm:pt>
+    <dgm:pt modelId="{DABE755C-194C-45FE-8A76-78D06876A22C}" type="parTrans" cxnId="{39E5AEEB-979D-4915-A0A6-B03B2A145311}">
       <dgm:prSet/>
       <dgm:spPr/>
       <dgm:t>
         <a:bodyPr/>
         <a:lstStyle/>
         <a:p>
-          <a:r>
-            <a:rPr lang="es-ES" i="1"/>
-            <a:t>Crifrado  Secundario 1 variante u</a:t>
-          </a:r>
+          <a:pPr algn="ctr"/>
           <a:endParaRPr lang="es-ES"/>
         </a:p>
       </dgm:t>
     </dgm:pt>
-    <dgm:pt modelId="{307BAEB0-8B03-4AEC-B65F-BB5C6080D492}" type="parTrans" cxnId="{EA9173E0-D89D-4864-99DE-F3BA78EB7659}">
+    <dgm:pt modelId="{E93F21F1-818E-4B35-98F2-71BCE193D316}" type="sibTrans" cxnId="{39E5AEEB-979D-4915-A0A6-B03B2A145311}">
       <dgm:prSet/>
       <dgm:spPr/>
       <dgm:t>
         <a:bodyPr/>
         <a:lstStyle/>
         <a:p>
+          <a:pPr algn="ctr"/>
           <a:endParaRPr lang="es-ES"/>
         </a:p>
       </dgm:t>
     </dgm:pt>
-    <dgm:pt modelId="{96201224-1BF9-482A-BC6A-0039F4A69E9C}" type="sibTrans" cxnId="{EA9173E0-D89D-4864-99DE-F3BA78EB7659}">
+    <dgm:pt modelId="{8E47F946-C235-4F7D-9BCB-617C4A599DC3}">
+      <dgm:prSet phldrT="[Texto]"/>
+      <dgm:spPr/>
+      <dgm:t>
+        <a:bodyPr/>
+        <a:lstStyle/>
+        <a:p>
+          <a:pPr algn="ctr"/>
+          <a:r>
+            <a:rPr lang="es-ES" i="1"/>
+            <a:t>variante a</a:t>
+          </a:r>
+          <a:endParaRPr lang="es-ES"/>
+        </a:p>
+      </dgm:t>
+    </dgm:pt>
+    <dgm:pt modelId="{01D89215-9286-440A-8BD8-9E1EBADA427F}" type="parTrans" cxnId="{DEE3ED42-940A-4DA9-A394-CCD0C60D00FF}">
       <dgm:prSet/>
       <dgm:spPr/>
       <dgm:t>
         <a:bodyPr/>
         <a:lstStyle/>
         <a:p>
+          <a:pPr algn="ctr"/>
           <a:endParaRPr lang="es-ES"/>
         </a:p>
       </dgm:t>
     </dgm:pt>
-    <dgm:pt modelId="{4F01B717-763C-4084-A982-C86A6D9B63BC}">
+    <dgm:pt modelId="{3F2B5F6D-0630-49A3-B3D9-F68F7BD7CF29}" type="sibTrans" cxnId="{DEE3ED42-940A-4DA9-A394-CCD0C60D00FF}">
+      <dgm:prSet/>
+      <dgm:spPr/>
+      <dgm:t>
+        <a:bodyPr/>
+        <a:lstStyle/>
+        <a:p>
+          <a:pPr algn="ctr"/>
+          <a:endParaRPr lang="es-ES"/>
+        </a:p>
+      </dgm:t>
+    </dgm:pt>
+    <dgm:pt modelId="{22501F71-D567-4C7B-A4B7-7BC2CB76161B}">
       <dgm:prSet phldrT="[Texto]"/>
       <dgm:spPr/>
       <dgm:t>
         <a:bodyPr/>
         <a:lstStyle/>
         <a:p>
+          <a:pPr algn="ctr"/>
           <a:r>
             <a:rPr lang="es-ES" i="1"/>
-            <a:t>Crifrado  Secundario 2 variante a</a:t>
+            <a:t>variante e</a:t>
           </a:r>
           <a:endParaRPr lang="es-ES"/>
         </a:p>
       </dgm:t>
     </dgm:pt>
-    <dgm:pt modelId="{7AC4B849-0BCD-4A7E-ACC5-C39E1F094ECE}" type="parTrans" cxnId="{473807D2-1026-471B-9422-D1B91B86F84D}">
+    <dgm:pt modelId="{6FAB43EC-95EC-42EC-A849-79CB93631F03}" type="parTrans" cxnId="{2FC8E228-E7D5-45A0-A1CA-0E9162A9B491}">
       <dgm:prSet/>
       <dgm:spPr/>
       <dgm:t>
         <a:bodyPr/>
         <a:lstStyle/>
         <a:p>
+          <a:pPr algn="ctr"/>
           <a:endParaRPr lang="es-ES"/>
         </a:p>
       </dgm:t>
     </dgm:pt>
-    <dgm:pt modelId="{4E1A7CDD-6509-4981-A196-545B4A2563B1}" type="sibTrans" cxnId="{473807D2-1026-471B-9422-D1B91B86F84D}">
+    <dgm:pt modelId="{C508F5FA-BBF7-4591-8D30-195C9B2DE07D}" type="sibTrans" cxnId="{2FC8E228-E7D5-45A0-A1CA-0E9162A9B491}">
       <dgm:prSet/>
       <dgm:spPr/>
       <dgm:t>
         <a:bodyPr/>
         <a:lstStyle/>
         <a:p>
+          <a:pPr algn="ctr"/>
           <a:endParaRPr lang="es-ES"/>
         </a:p>
       </dgm:t>
     </dgm:pt>
-    <dgm:pt modelId="{4B06F1A1-1D46-47E8-9F6A-8D2B36CF76EC}">
+    <dgm:pt modelId="{C6D2A230-1117-4307-88C6-0D48F5BDD2FF}">
+      <dgm:prSet phldrT="[Texto]"/>
+      <dgm:spPr/>
+      <dgm:t>
+        <a:bodyPr/>
+        <a:lstStyle/>
+        <a:p>
+          <a:pPr algn="ctr"/>
+          <a:r>
+            <a:rPr lang="es-ES" i="1"/>
+            <a:t>variante i</a:t>
+          </a:r>
+          <a:endParaRPr lang="es-ES"/>
+        </a:p>
+      </dgm:t>
+    </dgm:pt>
+    <dgm:pt modelId="{B58F2973-60CC-4483-8E9A-656B428054FD}" type="parTrans" cxnId="{E8079949-FE62-4AA3-A02F-38E01275F4E4}">
       <dgm:prSet/>
       <dgm:spPr/>
       <dgm:t>
         <a:bodyPr/>
         <a:lstStyle/>
         <a:p>
-          <a:r>
-            <a:rPr lang="es-ES" i="1"/>
-            <a:t>Crifrado  Secundario 2 variante e</a:t>
-          </a:r>
+          <a:pPr algn="ctr"/>
           <a:endParaRPr lang="es-ES"/>
         </a:p>
       </dgm:t>
     </dgm:pt>
-    <dgm:pt modelId="{027FBE1D-49A2-490B-A509-13352006E558}" type="parTrans" cxnId="{2349A07E-A210-4726-A554-53859BFD5DF7}">
+    <dgm:pt modelId="{6F36629F-57A5-4CCE-8235-834B66E43CCA}" type="sibTrans" cxnId="{E8079949-FE62-4AA3-A02F-38E01275F4E4}">
       <dgm:prSet/>
       <dgm:spPr/>
       <dgm:t>
         <a:bodyPr/>
         <a:lstStyle/>
         <a:p>
+          <a:pPr algn="ctr"/>
           <a:endParaRPr lang="es-ES"/>
         </a:p>
       </dgm:t>
     </dgm:pt>
-    <dgm:pt modelId="{FD8121D7-1D5B-4192-8C8E-98CED09B0604}" type="sibTrans" cxnId="{2349A07E-A210-4726-A554-53859BFD5DF7}">
+    <dgm:pt modelId="{24A95964-D56A-4D15-96F5-81631194CB05}">
+      <dgm:prSet phldrT="[Texto]"/>
+      <dgm:spPr/>
+      <dgm:t>
+        <a:bodyPr/>
+        <a:lstStyle/>
+        <a:p>
+          <a:pPr algn="ctr"/>
+          <a:r>
+            <a:rPr lang="es-ES" i="1"/>
+            <a:t>variante o</a:t>
+          </a:r>
+          <a:endParaRPr lang="es-ES"/>
+        </a:p>
+      </dgm:t>
+    </dgm:pt>
+    <dgm:pt modelId="{46D36FE1-C4C1-4883-A033-8DEF707A5079}" type="parTrans" cxnId="{146EDC14-0A42-4417-971D-84A3CE8B81B4}">
       <dgm:prSet/>
       <dgm:spPr/>
       <dgm:t>
         <a:bodyPr/>
         <a:lstStyle/>
         <a:p>
+          <a:pPr algn="ctr"/>
           <a:endParaRPr lang="es-ES"/>
         </a:p>
       </dgm:t>
     </dgm:pt>
-    <dgm:pt modelId="{527D409B-916D-4D8B-BE56-9058E5911867}">
+    <dgm:pt modelId="{4614F2DD-CEBC-4593-A67D-901EB77396EB}" type="sibTrans" cxnId="{146EDC14-0A42-4417-971D-84A3CE8B81B4}">
       <dgm:prSet/>
       <dgm:spPr/>
       <dgm:t>
         <a:bodyPr/>
         <a:lstStyle/>
         <a:p>
+          <a:pPr algn="ctr"/>
+          <a:endParaRPr lang="es-ES"/>
+        </a:p>
+      </dgm:t>
+    </dgm:pt>
+    <dgm:pt modelId="{196523D8-BD5F-427E-A83D-2F658830BA64}">
+      <dgm:prSet phldrT="[Texto]"/>
+      <dgm:spPr/>
+      <dgm:t>
+        <a:bodyPr/>
+        <a:lstStyle/>
+        <a:p>
+          <a:pPr algn="ctr"/>
           <a:r>
             <a:rPr lang="es-ES" i="1"/>
-            <a:t>Crifrado  Secundario 2 variante i</a:t>
+            <a:t>variante u</a:t>
           </a:r>
           <a:endParaRPr lang="es-ES"/>
         </a:p>
       </dgm:t>
     </dgm:pt>
-    <dgm:pt modelId="{A71F78A4-B8A2-4919-AD66-AF861C7A21AF}" type="parTrans" cxnId="{6AB1E4FC-EE78-462C-92D6-A13C32374434}">
+    <dgm:pt modelId="{7D35B70A-80CA-4CD7-A4CC-7736778601FF}" type="parTrans" cxnId="{C6DA1BAC-B284-4FD6-A15C-777E1863933A}">
       <dgm:prSet/>
       <dgm:spPr/>
       <dgm:t>
         <a:bodyPr/>
         <a:lstStyle/>
         <a:p>
+          <a:pPr algn="ctr"/>
           <a:endParaRPr lang="es-ES"/>
         </a:p>
       </dgm:t>
     </dgm:pt>
-    <dgm:pt modelId="{2BA1D0C6-B0D5-49B4-81DC-A28C74937954}" type="sibTrans" cxnId="{6AB1E4FC-EE78-462C-92D6-A13C32374434}">
+    <dgm:pt modelId="{578CA19F-B30D-4EF5-9316-6A362AC3CFEF}" type="sibTrans" cxnId="{C6DA1BAC-B284-4FD6-A15C-777E1863933A}">
       <dgm:prSet/>
       <dgm:spPr/>
       <dgm:t>
         <a:bodyPr/>
         <a:lstStyle/>
         <a:p>
-          <a:endParaRPr lang="es-ES"/>
-        </a:p>
-      </dgm:t>
-    </dgm:pt>
-    <dgm:pt modelId="{F19B83C1-2278-4BE8-81FB-CCCF1A17D7AE}">
-      <dgm:prSet/>
-      <dgm:spPr/>
-      <dgm:t>
-        <a:bodyPr/>
-        <a:lstStyle/>
-        <a:p>
-          <a:r>
-            <a:rPr lang="es-ES" i="1"/>
-            <a:t>Crifrado  Secundario 2 variante o</a:t>
-          </a:r>
-          <a:endParaRPr lang="es-ES"/>
-        </a:p>
-      </dgm:t>
-    </dgm:pt>
-    <dgm:pt modelId="{AA016904-7267-4D21-A1B3-14D1A79ED987}" type="parTrans" cxnId="{B529F75F-3EA4-4FF6-8254-6100664881B7}">
-      <dgm:prSet/>
-      <dgm:spPr/>
-      <dgm:t>
-        <a:bodyPr/>
-        <a:lstStyle/>
-        <a:p>
-          <a:endParaRPr lang="es-ES"/>
-        </a:p>
-      </dgm:t>
-    </dgm:pt>
-    <dgm:pt modelId="{3485134B-2888-45C4-88C6-8BEE314A0605}" type="sibTrans" cxnId="{B529F75F-3EA4-4FF6-8254-6100664881B7}">
-      <dgm:prSet/>
-      <dgm:spPr/>
-      <dgm:t>
-        <a:bodyPr/>
-        <a:lstStyle/>
-        <a:p>
-          <a:endParaRPr lang="es-ES"/>
-        </a:p>
-      </dgm:t>
-    </dgm:pt>
-    <dgm:pt modelId="{F60463A2-930C-4ED8-ABB7-BA4EBBC85F60}">
-      <dgm:prSet/>
-      <dgm:spPr/>
-      <dgm:t>
-        <a:bodyPr/>
-        <a:lstStyle/>
-        <a:p>
-          <a:r>
-            <a:rPr lang="es-ES" i="1"/>
-            <a:t>Crifrado  Secundario 2 variante u</a:t>
-          </a:r>
-          <a:endParaRPr lang="es-ES"/>
-        </a:p>
-      </dgm:t>
-    </dgm:pt>
-    <dgm:pt modelId="{24618822-B53A-4F61-8851-B692ECDD2076}" type="parTrans" cxnId="{E60957F7-37BD-4345-AC00-8C9B2CD8B8E2}">
-      <dgm:prSet/>
-      <dgm:spPr/>
-      <dgm:t>
-        <a:bodyPr/>
-        <a:lstStyle/>
-        <a:p>
-          <a:endParaRPr lang="es-ES"/>
-        </a:p>
-      </dgm:t>
-    </dgm:pt>
-    <dgm:pt modelId="{9B5555B8-663C-458D-9B09-A6C3DFACB1CB}" type="sibTrans" cxnId="{E60957F7-37BD-4345-AC00-8C9B2CD8B8E2}">
-      <dgm:prSet/>
-      <dgm:spPr/>
-      <dgm:t>
-        <a:bodyPr/>
-        <a:lstStyle/>
-        <a:p>
+          <a:pPr algn="ctr"/>
           <a:endParaRPr lang="es-ES"/>
         </a:p>
       </dgm:t>
@@ -3167,55 +3341,55 @@
       <dgm:spPr/>
     </dgm:pt>
     <dgm:pt modelId="{A4040A09-3B6E-4B69-A8E8-B667A86F2CDF}" type="pres">
-      <dgm:prSet presAssocID="{8EC60540-105D-47C1-9A73-5D9CE23E3683}" presName="childText" presStyleLbl="bgAcc1" presStyleIdx="0" presStyleCnt="10">
+      <dgm:prSet presAssocID="{8EC60540-105D-47C1-9A73-5D9CE23E3683}" presName="childText" presStyleLbl="bgAcc1" presStyleIdx="0" presStyleCnt="10" custScaleX="136699">
         <dgm:presLayoutVars>
           <dgm:bulletEnabled val="1"/>
         </dgm:presLayoutVars>
       </dgm:prSet>
       <dgm:spPr/>
     </dgm:pt>
-    <dgm:pt modelId="{0542903D-9687-4E8A-9B84-F7A2D6118C93}" type="pres">
-      <dgm:prSet presAssocID="{6EA32A67-DF66-48BC-87D2-A9BE3A0218AD}" presName="Name13" presStyleLbl="parChTrans1D2" presStyleIdx="1" presStyleCnt="10"/>
+    <dgm:pt modelId="{59DDDCE9-A9C9-453C-9C56-77AB4F2CEE60}" type="pres">
+      <dgm:prSet presAssocID="{2AB3CCDE-0A9A-4044-8C66-AF2104193DF1}" presName="Name13" presStyleLbl="parChTrans1D2" presStyleIdx="1" presStyleCnt="10"/>
       <dgm:spPr/>
     </dgm:pt>
-    <dgm:pt modelId="{201AED28-1EFD-4936-917B-F2EE9B27A3D0}" type="pres">
-      <dgm:prSet presAssocID="{4FD93B46-9F23-478C-BF78-7F8E7DBD31BC}" presName="childText" presStyleLbl="bgAcc1" presStyleIdx="1" presStyleCnt="10">
+    <dgm:pt modelId="{D5E519AE-2A11-458F-A332-7F565A497222}" type="pres">
+      <dgm:prSet presAssocID="{6AF1C7D7-F572-4739-813F-4BE52F7737C7}" presName="childText" presStyleLbl="bgAcc1" presStyleIdx="1" presStyleCnt="10" custScaleX="136699">
         <dgm:presLayoutVars>
           <dgm:bulletEnabled val="1"/>
         </dgm:presLayoutVars>
       </dgm:prSet>
       <dgm:spPr/>
     </dgm:pt>
-    <dgm:pt modelId="{9D33B0D2-52CB-4210-8EC3-8394B4623590}" type="pres">
-      <dgm:prSet presAssocID="{29D50005-30F3-4B5C-8152-8C96F10F6151}" presName="Name13" presStyleLbl="parChTrans1D2" presStyleIdx="2" presStyleCnt="10"/>
+    <dgm:pt modelId="{4C1B75A2-8282-4907-A5D3-0D5B94DC2D74}" type="pres">
+      <dgm:prSet presAssocID="{C754003A-6282-48A2-93CC-2119CAD91BC3}" presName="Name13" presStyleLbl="parChTrans1D2" presStyleIdx="2" presStyleCnt="10"/>
       <dgm:spPr/>
     </dgm:pt>
-    <dgm:pt modelId="{34E2E3B5-F165-4947-A734-92D469AB19F8}" type="pres">
-      <dgm:prSet presAssocID="{960F87E4-9FEB-4AB9-BF15-2ED14CD65E5B}" presName="childText" presStyleLbl="bgAcc1" presStyleIdx="2" presStyleCnt="10">
+    <dgm:pt modelId="{4C05C8B0-4C02-4637-8984-3708EC2F415B}" type="pres">
+      <dgm:prSet presAssocID="{122D8BCF-D43C-486C-905D-9A15C1E3DC39}" presName="childText" presStyleLbl="bgAcc1" presStyleIdx="2" presStyleCnt="10" custScaleX="136699">
         <dgm:presLayoutVars>
           <dgm:bulletEnabled val="1"/>
         </dgm:presLayoutVars>
       </dgm:prSet>
       <dgm:spPr/>
     </dgm:pt>
-    <dgm:pt modelId="{85360B3D-3578-4ADF-B9CA-90578B5F995F}" type="pres">
-      <dgm:prSet presAssocID="{CC4FD1B8-4172-4642-8BD6-27B0455393DA}" presName="Name13" presStyleLbl="parChTrans1D2" presStyleIdx="3" presStyleCnt="10"/>
+    <dgm:pt modelId="{FDAF96C7-B25F-4E15-A326-E8BF023D53C2}" type="pres">
+      <dgm:prSet presAssocID="{1CDAD343-9D11-43B6-8F02-0EBD1FEA7D11}" presName="Name13" presStyleLbl="parChTrans1D2" presStyleIdx="3" presStyleCnt="10"/>
       <dgm:spPr/>
     </dgm:pt>
-    <dgm:pt modelId="{1F578D0C-D0F6-4F05-B801-8C444AE51D3C}" type="pres">
-      <dgm:prSet presAssocID="{44D07E58-0DAB-40F4-984E-7C0CF92A8A79}" presName="childText" presStyleLbl="bgAcc1" presStyleIdx="3" presStyleCnt="10">
+    <dgm:pt modelId="{B5447D49-3B3A-4E04-A241-CBADF7706997}" type="pres">
+      <dgm:prSet presAssocID="{FFDD2EBA-02E8-4398-809E-8DECF46A99F3}" presName="childText" presStyleLbl="bgAcc1" presStyleIdx="3" presStyleCnt="10" custScaleX="136699">
         <dgm:presLayoutVars>
           <dgm:bulletEnabled val="1"/>
         </dgm:presLayoutVars>
       </dgm:prSet>
       <dgm:spPr/>
     </dgm:pt>
-    <dgm:pt modelId="{2EE9E72D-8500-449C-ACE5-DDCD7B37AEF4}" type="pres">
-      <dgm:prSet presAssocID="{307BAEB0-8B03-4AEC-B65F-BB5C6080D492}" presName="Name13" presStyleLbl="parChTrans1D2" presStyleIdx="4" presStyleCnt="10"/>
+    <dgm:pt modelId="{30C3E809-1241-47D2-98AD-58E8E89D2496}" type="pres">
+      <dgm:prSet presAssocID="{DABE755C-194C-45FE-8A76-78D06876A22C}" presName="Name13" presStyleLbl="parChTrans1D2" presStyleIdx="4" presStyleCnt="10"/>
       <dgm:spPr/>
     </dgm:pt>
-    <dgm:pt modelId="{4518C12B-CF35-49D3-89D2-56854FA75670}" type="pres">
-      <dgm:prSet presAssocID="{AECFD485-7230-4B1E-92B5-A302CFF54F31}" presName="childText" presStyleLbl="bgAcc1" presStyleIdx="4" presStyleCnt="10">
+    <dgm:pt modelId="{947880F4-7986-41AF-B077-799ACECA7D38}" type="pres">
+      <dgm:prSet presAssocID="{16297F84-8FF6-4209-AA92-D36D2D299B36}" presName="childText" presStyleLbl="bgAcc1" presStyleIdx="4" presStyleCnt="10" custScaleX="136699">
         <dgm:presLayoutVars>
           <dgm:bulletEnabled val="1"/>
         </dgm:presLayoutVars>
@@ -3242,60 +3416,60 @@
       <dgm:prSet presAssocID="{D3AFF24E-51CA-4FBA-B73E-1C140FCF3835}" presName="childShape" presStyleCnt="0"/>
       <dgm:spPr/>
     </dgm:pt>
-    <dgm:pt modelId="{EF16A85A-B6E7-4ECC-BBB8-EE866394412D}" type="pres">
-      <dgm:prSet presAssocID="{7AC4B849-0BCD-4A7E-ACC5-C39E1F094ECE}" presName="Name13" presStyleLbl="parChTrans1D2" presStyleIdx="5" presStyleCnt="10"/>
+    <dgm:pt modelId="{E3B701B5-E82F-4D8C-801C-48C5A6ACF71E}" type="pres">
+      <dgm:prSet presAssocID="{01D89215-9286-440A-8BD8-9E1EBADA427F}" presName="Name13" presStyleLbl="parChTrans1D2" presStyleIdx="5" presStyleCnt="10"/>
       <dgm:spPr/>
     </dgm:pt>
-    <dgm:pt modelId="{9B0F838C-BDFA-4026-B93F-36FB1A67DBFB}" type="pres">
-      <dgm:prSet presAssocID="{4F01B717-763C-4084-A982-C86A6D9B63BC}" presName="childText" presStyleLbl="bgAcc1" presStyleIdx="5" presStyleCnt="10">
+    <dgm:pt modelId="{6CD61D16-DBF3-4666-95F9-CD37E29A48FD}" type="pres">
+      <dgm:prSet presAssocID="{8E47F946-C235-4F7D-9BCB-617C4A599DC3}" presName="childText" presStyleLbl="bgAcc1" presStyleIdx="5" presStyleCnt="10" custScaleX="136699">
         <dgm:presLayoutVars>
           <dgm:bulletEnabled val="1"/>
         </dgm:presLayoutVars>
       </dgm:prSet>
       <dgm:spPr/>
     </dgm:pt>
-    <dgm:pt modelId="{327ABA75-D349-4706-8677-2683AF7876EB}" type="pres">
-      <dgm:prSet presAssocID="{027FBE1D-49A2-490B-A509-13352006E558}" presName="Name13" presStyleLbl="parChTrans1D2" presStyleIdx="6" presStyleCnt="10"/>
+    <dgm:pt modelId="{387D2F69-A712-4531-A0FB-3A5AADAAC057}" type="pres">
+      <dgm:prSet presAssocID="{6FAB43EC-95EC-42EC-A849-79CB93631F03}" presName="Name13" presStyleLbl="parChTrans1D2" presStyleIdx="6" presStyleCnt="10"/>
       <dgm:spPr/>
     </dgm:pt>
-    <dgm:pt modelId="{89B973AB-9B6F-4336-B092-97A9D6477738}" type="pres">
-      <dgm:prSet presAssocID="{4B06F1A1-1D46-47E8-9F6A-8D2B36CF76EC}" presName="childText" presStyleLbl="bgAcc1" presStyleIdx="6" presStyleCnt="10">
+    <dgm:pt modelId="{02CDC9D4-E5EC-407F-B4BE-E59581A79232}" type="pres">
+      <dgm:prSet presAssocID="{22501F71-D567-4C7B-A4B7-7BC2CB76161B}" presName="childText" presStyleLbl="bgAcc1" presStyleIdx="6" presStyleCnt="10" custScaleX="136699">
         <dgm:presLayoutVars>
           <dgm:bulletEnabled val="1"/>
         </dgm:presLayoutVars>
       </dgm:prSet>
       <dgm:spPr/>
     </dgm:pt>
-    <dgm:pt modelId="{A3F98CDF-F581-4B8F-A227-1AD9728D526E}" type="pres">
-      <dgm:prSet presAssocID="{A71F78A4-B8A2-4919-AD66-AF861C7A21AF}" presName="Name13" presStyleLbl="parChTrans1D2" presStyleIdx="7" presStyleCnt="10"/>
+    <dgm:pt modelId="{58904680-2A3E-44DE-8420-40DE0ED4D437}" type="pres">
+      <dgm:prSet presAssocID="{B58F2973-60CC-4483-8E9A-656B428054FD}" presName="Name13" presStyleLbl="parChTrans1D2" presStyleIdx="7" presStyleCnt="10"/>
       <dgm:spPr/>
     </dgm:pt>
-    <dgm:pt modelId="{B9196C54-01F8-404E-966C-2DB9B044E580}" type="pres">
-      <dgm:prSet presAssocID="{527D409B-916D-4D8B-BE56-9058E5911867}" presName="childText" presStyleLbl="bgAcc1" presStyleIdx="7" presStyleCnt="10">
+    <dgm:pt modelId="{876EF75E-B864-42FC-98DE-32CED6ED9FBF}" type="pres">
+      <dgm:prSet presAssocID="{C6D2A230-1117-4307-88C6-0D48F5BDD2FF}" presName="childText" presStyleLbl="bgAcc1" presStyleIdx="7" presStyleCnt="10" custScaleX="136699">
         <dgm:presLayoutVars>
           <dgm:bulletEnabled val="1"/>
         </dgm:presLayoutVars>
       </dgm:prSet>
       <dgm:spPr/>
     </dgm:pt>
-    <dgm:pt modelId="{20872793-E20E-47FF-8BF0-34AF6980A780}" type="pres">
-      <dgm:prSet presAssocID="{AA016904-7267-4D21-A1B3-14D1A79ED987}" presName="Name13" presStyleLbl="parChTrans1D2" presStyleIdx="8" presStyleCnt="10"/>
+    <dgm:pt modelId="{D496CBEC-46DA-416E-808B-00B5A7EA1778}" type="pres">
+      <dgm:prSet presAssocID="{46D36FE1-C4C1-4883-A033-8DEF707A5079}" presName="Name13" presStyleLbl="parChTrans1D2" presStyleIdx="8" presStyleCnt="10"/>
       <dgm:spPr/>
     </dgm:pt>
-    <dgm:pt modelId="{3756400E-8CF7-4748-8790-A2606394B757}" type="pres">
-      <dgm:prSet presAssocID="{F19B83C1-2278-4BE8-81FB-CCCF1A17D7AE}" presName="childText" presStyleLbl="bgAcc1" presStyleIdx="8" presStyleCnt="10">
+    <dgm:pt modelId="{669BD463-DA46-4979-B072-F7E6F7E24797}" type="pres">
+      <dgm:prSet presAssocID="{24A95964-D56A-4D15-96F5-81631194CB05}" presName="childText" presStyleLbl="bgAcc1" presStyleIdx="8" presStyleCnt="10" custScaleX="136699">
         <dgm:presLayoutVars>
           <dgm:bulletEnabled val="1"/>
         </dgm:presLayoutVars>
       </dgm:prSet>
       <dgm:spPr/>
     </dgm:pt>
-    <dgm:pt modelId="{E0026DB9-3038-403B-BC22-8A5F6CF20622}" type="pres">
-      <dgm:prSet presAssocID="{24618822-B53A-4F61-8851-B692ECDD2076}" presName="Name13" presStyleLbl="parChTrans1D2" presStyleIdx="9" presStyleCnt="10"/>
+    <dgm:pt modelId="{EB0592EF-97ED-46A4-8A86-992B2149875C}" type="pres">
+      <dgm:prSet presAssocID="{7D35B70A-80CA-4CD7-A4CC-7736778601FF}" presName="Name13" presStyleLbl="parChTrans1D2" presStyleIdx="9" presStyleCnt="10"/>
       <dgm:spPr/>
     </dgm:pt>
-    <dgm:pt modelId="{C422C54E-4F37-4CF3-B65E-D6EAF94CC6CB}" type="pres">
-      <dgm:prSet presAssocID="{F60463A2-930C-4ED8-ABB7-BA4EBBC85F60}" presName="childText" presStyleLbl="bgAcc1" presStyleIdx="9" presStyleCnt="10">
+    <dgm:pt modelId="{8986D2A1-02A0-47B9-83C4-7CBCA521903D}" type="pres">
+      <dgm:prSet presAssocID="{196523D8-BD5F-427E-A83D-2F658830BA64}" presName="childText" presStyleLbl="bgAcc1" presStyleIdx="9" presStyleCnt="10" custScaleX="136699">
         <dgm:presLayoutVars>
           <dgm:bulletEnabled val="1"/>
         </dgm:presLayoutVars>
@@ -3305,42 +3479,42 @@
   </dgm:ptLst>
   <dgm:cxnLst>
     <dgm:cxn modelId="{86B12000-7914-4FF1-B998-FAC0D09C9591}" type="presOf" srcId="{8EC60540-105D-47C1-9A73-5D9CE23E3683}" destId="{A4040A09-3B6E-4B69-A8E8-B667A86F2CDF}" srcOrd="0" destOrd="0" presId="urn:microsoft.com/office/officeart/2005/8/layout/hierarchy3"/>
-    <dgm:cxn modelId="{FB788700-ABF7-47C5-9427-4817EE55D046}" srcId="{9B2561FC-9CC7-4C71-909E-6568BCA67AD5}" destId="{960F87E4-9FEB-4AB9-BF15-2ED14CD65E5B}" srcOrd="2" destOrd="0" parTransId="{29D50005-30F3-4B5C-8152-8C96F10F6151}" sibTransId="{E28D98F3-A45E-49F6-A167-CB8B5E9D67EA}"/>
-    <dgm:cxn modelId="{76729B02-FD2D-4BBF-9D6B-32FE658F1773}" type="presOf" srcId="{29D50005-30F3-4B5C-8152-8C96F10F6151}" destId="{9D33B0D2-52CB-4210-8EC3-8394B4623590}" srcOrd="0" destOrd="0" presId="urn:microsoft.com/office/officeart/2005/8/layout/hierarchy3"/>
+    <dgm:cxn modelId="{94246405-BD36-4EAA-B61A-626ADD386F27}" type="presOf" srcId="{7D35B70A-80CA-4CD7-A4CC-7736778601FF}" destId="{EB0592EF-97ED-46A4-8A86-992B2149875C}" srcOrd="0" destOrd="0" presId="urn:microsoft.com/office/officeart/2005/8/layout/hierarchy3"/>
     <dgm:cxn modelId="{C9719A06-C235-4E3F-AB20-CF6AF3ABDF45}" srcId="{9B2561FC-9CC7-4C71-909E-6568BCA67AD5}" destId="{8EC60540-105D-47C1-9A73-5D9CE23E3683}" srcOrd="0" destOrd="0" parTransId="{5E740801-9856-47F9-818F-5FEBE487A929}" sibTransId="{21C0E151-34F5-42D2-B7DA-2833B862FC7D}"/>
-    <dgm:cxn modelId="{DD6A5B19-6460-4F1E-BE23-91EE6448C940}" type="presOf" srcId="{527D409B-916D-4D8B-BE56-9058E5911867}" destId="{B9196C54-01F8-404E-966C-2DB9B044E580}" srcOrd="0" destOrd="0" presId="urn:microsoft.com/office/officeart/2005/8/layout/hierarchy3"/>
-    <dgm:cxn modelId="{97AE771D-EC12-4A42-819D-D62ECA24DA10}" type="presOf" srcId="{6EA32A67-DF66-48BC-87D2-A9BE3A0218AD}" destId="{0542903D-9687-4E8A-9B84-F7A2D6118C93}" srcOrd="0" destOrd="0" presId="urn:microsoft.com/office/officeart/2005/8/layout/hierarchy3"/>
-    <dgm:cxn modelId="{01C28322-E3DB-4A76-B10C-0973290943C4}" type="presOf" srcId="{A71F78A4-B8A2-4919-AD66-AF861C7A21AF}" destId="{A3F98CDF-F581-4B8F-A227-1AD9728D526E}" srcOrd="0" destOrd="0" presId="urn:microsoft.com/office/officeart/2005/8/layout/hierarchy3"/>
-    <dgm:cxn modelId="{B529F75F-3EA4-4FF6-8254-6100664881B7}" srcId="{D3AFF24E-51CA-4FBA-B73E-1C140FCF3835}" destId="{F19B83C1-2278-4BE8-81FB-CCCF1A17D7AE}" srcOrd="3" destOrd="0" parTransId="{AA016904-7267-4D21-A1B3-14D1A79ED987}" sibTransId="{3485134B-2888-45C4-88C6-8BEE314A0605}"/>
-    <dgm:cxn modelId="{7363CB61-4D64-41FB-B5F2-A90918E148ED}" srcId="{9B2561FC-9CC7-4C71-909E-6568BCA67AD5}" destId="{4FD93B46-9F23-478C-BF78-7F8E7DBD31BC}" srcOrd="1" destOrd="0" parTransId="{6EA32A67-DF66-48BC-87D2-A9BE3A0218AD}" sibTransId="{4D382A3F-95D6-49BB-892F-A21D0A482100}"/>
+    <dgm:cxn modelId="{61B2160A-2BF5-4AFE-9B49-9523DA925992}" type="presOf" srcId="{6FAB43EC-95EC-42EC-A849-79CB93631F03}" destId="{387D2F69-A712-4531-A0FB-3A5AADAAC057}" srcOrd="0" destOrd="0" presId="urn:microsoft.com/office/officeart/2005/8/layout/hierarchy3"/>
+    <dgm:cxn modelId="{146EDC14-0A42-4417-971D-84A3CE8B81B4}" srcId="{D3AFF24E-51CA-4FBA-B73E-1C140FCF3835}" destId="{24A95964-D56A-4D15-96F5-81631194CB05}" srcOrd="3" destOrd="0" parTransId="{46D36FE1-C4C1-4883-A033-8DEF707A5079}" sibTransId="{4614F2DD-CEBC-4593-A67D-901EB77396EB}"/>
+    <dgm:cxn modelId="{35761F1C-B931-4D99-B9E1-34089EC81CDC}" type="presOf" srcId="{DABE755C-194C-45FE-8A76-78D06876A22C}" destId="{30C3E809-1241-47D2-98AD-58E8E89D2496}" srcOrd="0" destOrd="0" presId="urn:microsoft.com/office/officeart/2005/8/layout/hierarchy3"/>
+    <dgm:cxn modelId="{7418361D-09DF-4474-8D38-C886C28F1829}" type="presOf" srcId="{1CDAD343-9D11-43B6-8F02-0EBD1FEA7D11}" destId="{FDAF96C7-B25F-4E15-A326-E8BF023D53C2}" srcOrd="0" destOrd="0" presId="urn:microsoft.com/office/officeart/2005/8/layout/hierarchy3"/>
+    <dgm:cxn modelId="{2FC8E228-E7D5-45A0-A1CA-0E9162A9B491}" srcId="{D3AFF24E-51CA-4FBA-B73E-1C140FCF3835}" destId="{22501F71-D567-4C7B-A4B7-7BC2CB76161B}" srcOrd="1" destOrd="0" parTransId="{6FAB43EC-95EC-42EC-A849-79CB93631F03}" sibTransId="{C508F5FA-BBF7-4591-8D30-195C9B2DE07D}"/>
+    <dgm:cxn modelId="{27A26D32-95D8-4782-881E-0558C78D6405}" srcId="{9B2561FC-9CC7-4C71-909E-6568BCA67AD5}" destId="{122D8BCF-D43C-486C-905D-9A15C1E3DC39}" srcOrd="2" destOrd="0" parTransId="{C754003A-6282-48A2-93CC-2119CAD91BC3}" sibTransId="{5B4192CA-E972-48CF-8D6C-A0F3FA51280D}"/>
+    <dgm:cxn modelId="{CB6EF833-2DA9-408A-BACD-A2589B302E90}" type="presOf" srcId="{C754003A-6282-48A2-93CC-2119CAD91BC3}" destId="{4C1B75A2-8282-4907-A5D3-0D5B94DC2D74}" srcOrd="0" destOrd="0" presId="urn:microsoft.com/office/officeart/2005/8/layout/hierarchy3"/>
+    <dgm:cxn modelId="{2C651C3A-7BB8-42A3-8E0F-88159FDFC132}" type="presOf" srcId="{16297F84-8FF6-4209-AA92-D36D2D299B36}" destId="{947880F4-7986-41AF-B077-799ACECA7D38}" srcOrd="0" destOrd="0" presId="urn:microsoft.com/office/officeart/2005/8/layout/hierarchy3"/>
+    <dgm:cxn modelId="{7123AD5C-161E-4C1F-B102-4D36EEE70FD9}" type="presOf" srcId="{C6D2A230-1117-4307-88C6-0D48F5BDD2FF}" destId="{876EF75E-B864-42FC-98DE-32CED6ED9FBF}" srcOrd="0" destOrd="0" presId="urn:microsoft.com/office/officeart/2005/8/layout/hierarchy3"/>
+    <dgm:cxn modelId="{719E3642-6259-4FBE-AD31-0398E081E2F4}" type="presOf" srcId="{196523D8-BD5F-427E-A83D-2F658830BA64}" destId="{8986D2A1-02A0-47B9-83C4-7CBCA521903D}" srcOrd="0" destOrd="0" presId="urn:microsoft.com/office/officeart/2005/8/layout/hierarchy3"/>
+    <dgm:cxn modelId="{DEE3ED42-940A-4DA9-A394-CCD0C60D00FF}" srcId="{D3AFF24E-51CA-4FBA-B73E-1C140FCF3835}" destId="{8E47F946-C235-4F7D-9BCB-617C4A599DC3}" srcOrd="0" destOrd="0" parTransId="{01D89215-9286-440A-8BD8-9E1EBADA427F}" sibTransId="{3F2B5F6D-0630-49A3-B3D9-F68F7BD7CF29}"/>
+    <dgm:cxn modelId="{E8079949-FE62-4AA3-A02F-38E01275F4E4}" srcId="{D3AFF24E-51CA-4FBA-B73E-1C140FCF3835}" destId="{C6D2A230-1117-4307-88C6-0D48F5BDD2FF}" srcOrd="2" destOrd="0" parTransId="{B58F2973-60CC-4483-8E9A-656B428054FD}" sibTransId="{6F36629F-57A5-4CCE-8235-834B66E43CCA}"/>
     <dgm:cxn modelId="{E385BE69-5158-4800-AB3D-6B9449304727}" srcId="{A134E4C1-994E-4A4E-96C2-5328F90944FD}" destId="{D3AFF24E-51CA-4FBA-B73E-1C140FCF3835}" srcOrd="1" destOrd="0" parTransId="{CEC59B30-0284-4115-9A51-AF82DA849223}" sibTransId="{89AFAE04-7691-4D85-8E28-251CC7C9B623}"/>
-    <dgm:cxn modelId="{A906944D-702E-4B42-9290-0A4C0E2C2F1F}" type="presOf" srcId="{AA016904-7267-4D21-A1B3-14D1A79ED987}" destId="{20872793-E20E-47FF-8BF0-34AF6980A780}" srcOrd="0" destOrd="0" presId="urn:microsoft.com/office/officeart/2005/8/layout/hierarchy3"/>
-    <dgm:cxn modelId="{15014373-E177-4F34-90DC-CF0CB5049824}" type="presOf" srcId="{CC4FD1B8-4172-4642-8BD6-27B0455393DA}" destId="{85360B3D-3578-4ADF-B9CA-90578B5F995F}" srcOrd="0" destOrd="0" presId="urn:microsoft.com/office/officeart/2005/8/layout/hierarchy3"/>
-    <dgm:cxn modelId="{76376978-ACF7-4DC0-AB16-29D09A147E6C}" type="presOf" srcId="{44D07E58-0DAB-40F4-984E-7C0CF92A8A79}" destId="{1F578D0C-D0F6-4F05-B801-8C444AE51D3C}" srcOrd="0" destOrd="0" presId="urn:microsoft.com/office/officeart/2005/8/layout/hierarchy3"/>
-    <dgm:cxn modelId="{2349A07E-A210-4726-A554-53859BFD5DF7}" srcId="{D3AFF24E-51CA-4FBA-B73E-1C140FCF3835}" destId="{4B06F1A1-1D46-47E8-9F6A-8D2B36CF76EC}" srcOrd="1" destOrd="0" parTransId="{027FBE1D-49A2-490B-A509-13352006E558}" sibTransId="{FD8121D7-1D5B-4192-8C8E-98CED09B0604}"/>
+    <dgm:cxn modelId="{B28F336A-F8D6-47DA-ABC9-96FE8489A63E}" srcId="{9B2561FC-9CC7-4C71-909E-6568BCA67AD5}" destId="{6AF1C7D7-F572-4739-813F-4BE52F7737C7}" srcOrd="1" destOrd="0" parTransId="{2AB3CCDE-0A9A-4044-8C66-AF2104193DF1}" sibTransId="{6DD4F7FE-8089-44C8-87C5-7519E90D3D1B}"/>
+    <dgm:cxn modelId="{1679534D-7CED-447C-A217-0E3E7879D941}" type="presOf" srcId="{8E47F946-C235-4F7D-9BCB-617C4A599DC3}" destId="{6CD61D16-DBF3-4666-95F9-CD37E29A48FD}" srcOrd="0" destOrd="0" presId="urn:microsoft.com/office/officeart/2005/8/layout/hierarchy3"/>
+    <dgm:cxn modelId="{3700BD4E-7BD9-4009-9CD7-039C7C36CF5F}" type="presOf" srcId="{22501F71-D567-4C7B-A4B7-7BC2CB76161B}" destId="{02CDC9D4-E5EC-407F-B4BE-E59581A79232}" srcOrd="0" destOrd="0" presId="urn:microsoft.com/office/officeart/2005/8/layout/hierarchy3"/>
+    <dgm:cxn modelId="{D0D2AF7C-A06C-41F5-A761-43F356C9C3E3}" type="presOf" srcId="{FFDD2EBA-02E8-4398-809E-8DECF46A99F3}" destId="{B5447D49-3B3A-4E04-A241-CBADF7706997}" srcOrd="0" destOrd="0" presId="urn:microsoft.com/office/officeart/2005/8/layout/hierarchy3"/>
     <dgm:cxn modelId="{AA458E83-595F-44CB-BDFE-CC51FB400456}" type="presOf" srcId="{5E740801-9856-47F9-818F-5FEBE487A929}" destId="{6DBB7D1C-08DC-415E-9E4F-DAE1A3683AA5}" srcOrd="0" destOrd="0" presId="urn:microsoft.com/office/officeart/2005/8/layout/hierarchy3"/>
     <dgm:cxn modelId="{49680D89-5ED0-4877-B918-FCF6FE82592C}" type="presOf" srcId="{9B2561FC-9CC7-4C71-909E-6568BCA67AD5}" destId="{6270C429-FDCE-49D1-9F89-E1FD61755AC9}" srcOrd="1" destOrd="0" presId="urn:microsoft.com/office/officeart/2005/8/layout/hierarchy3"/>
     <dgm:cxn modelId="{95052289-4999-4723-9F91-A3765C003C30}" type="presOf" srcId="{9B2561FC-9CC7-4C71-909E-6568BCA67AD5}" destId="{E412CF47-2D94-45AB-AC45-8545ED214FD2}" srcOrd="0" destOrd="0" presId="urn:microsoft.com/office/officeart/2005/8/layout/hierarchy3"/>
+    <dgm:cxn modelId="{3FD5C389-53F5-4DC5-8CBB-2E6C826AE9E1}" type="presOf" srcId="{6AF1C7D7-F572-4739-813F-4BE52F7737C7}" destId="{D5E519AE-2A11-458F-A332-7F565A497222}" srcOrd="0" destOrd="0" presId="urn:microsoft.com/office/officeart/2005/8/layout/hierarchy3"/>
     <dgm:cxn modelId="{992AAC91-DBE9-46BB-B331-8799C830FFA1}" srcId="{A134E4C1-994E-4A4E-96C2-5328F90944FD}" destId="{9B2561FC-9CC7-4C71-909E-6568BCA67AD5}" srcOrd="0" destOrd="0" parTransId="{8F29779D-DD56-40AF-A30A-162C4B7506B1}" sibTransId="{220A322E-D36C-45B0-A607-F480F3AE0F2A}"/>
-    <dgm:cxn modelId="{10C30C9A-AC68-447E-BE4F-B3CD07FBC85C}" type="presOf" srcId="{F19B83C1-2278-4BE8-81FB-CCCF1A17D7AE}" destId="{3756400E-8CF7-4748-8790-A2606394B757}" srcOrd="0" destOrd="0" presId="urn:microsoft.com/office/officeart/2005/8/layout/hierarchy3"/>
     <dgm:cxn modelId="{04F619A1-1A3E-4764-B241-FE1F2BFB985E}" type="presOf" srcId="{D3AFF24E-51CA-4FBA-B73E-1C140FCF3835}" destId="{D98E0977-AB80-4AEC-9441-C924D5F83071}" srcOrd="0" destOrd="0" presId="urn:microsoft.com/office/officeart/2005/8/layout/hierarchy3"/>
-    <dgm:cxn modelId="{7B6827B3-9146-4A45-91A7-F9CA680EC212}" type="presOf" srcId="{AECFD485-7230-4B1E-92B5-A302CFF54F31}" destId="{4518C12B-CF35-49D3-89D2-56854FA75670}" srcOrd="0" destOrd="0" presId="urn:microsoft.com/office/officeart/2005/8/layout/hierarchy3"/>
-    <dgm:cxn modelId="{F3BC5FBA-564E-4842-BA96-22641DD048A2}" type="presOf" srcId="{4F01B717-763C-4084-A982-C86A6D9B63BC}" destId="{9B0F838C-BDFA-4026-B93F-36FB1A67DBFB}" srcOrd="0" destOrd="0" presId="urn:microsoft.com/office/officeart/2005/8/layout/hierarchy3"/>
-    <dgm:cxn modelId="{362F47C0-C77A-48EA-A396-B50A0319AE8A}" type="presOf" srcId="{027FBE1D-49A2-490B-A509-13352006E558}" destId="{327ABA75-D349-4706-8677-2683AF7876EB}" srcOrd="0" destOrd="0" presId="urn:microsoft.com/office/officeart/2005/8/layout/hierarchy3"/>
-    <dgm:cxn modelId="{D64E78C1-6971-440E-B2D9-C4C68D980600}" srcId="{9B2561FC-9CC7-4C71-909E-6568BCA67AD5}" destId="{44D07E58-0DAB-40F4-984E-7C0CF92A8A79}" srcOrd="3" destOrd="0" parTransId="{CC4FD1B8-4172-4642-8BD6-27B0455393DA}" sibTransId="{D359D23F-082F-42A2-864E-260224124A35}"/>
-    <dgm:cxn modelId="{7B74FEC5-F621-4DF4-AF60-30A2B97B74D8}" type="presOf" srcId="{7AC4B849-0BCD-4A7E-ACC5-C39E1F094ECE}" destId="{EF16A85A-B6E7-4ECC-BBB8-EE866394412D}" srcOrd="0" destOrd="0" presId="urn:microsoft.com/office/officeart/2005/8/layout/hierarchy3"/>
-    <dgm:cxn modelId="{B6B5EAC6-A7DC-438C-86A7-2CE196F6867C}" type="presOf" srcId="{960F87E4-9FEB-4AB9-BF15-2ED14CD65E5B}" destId="{34E2E3B5-F165-4947-A734-92D469AB19F8}" srcOrd="0" destOrd="0" presId="urn:microsoft.com/office/officeart/2005/8/layout/hierarchy3"/>
-    <dgm:cxn modelId="{02DC76C7-411C-4468-AAC5-ED0A898C9737}" type="presOf" srcId="{307BAEB0-8B03-4AEC-B65F-BB5C6080D492}" destId="{2EE9E72D-8500-449C-ACE5-DDCD7B37AEF4}" srcOrd="0" destOrd="0" presId="urn:microsoft.com/office/officeart/2005/8/layout/hierarchy3"/>
-    <dgm:cxn modelId="{13DA1CC8-97A8-4592-9373-F90A4E0816C5}" type="presOf" srcId="{24618822-B53A-4F61-8851-B692ECDD2076}" destId="{E0026DB9-3038-403B-BC22-8A5F6CF20622}" srcOrd="0" destOrd="0" presId="urn:microsoft.com/office/officeart/2005/8/layout/hierarchy3"/>
-    <dgm:cxn modelId="{56CF4FCC-E3D2-4BA0-94BB-47D45A731D10}" type="presOf" srcId="{4B06F1A1-1D46-47E8-9F6A-8D2B36CF76EC}" destId="{89B973AB-9B6F-4336-B092-97A9D6477738}" srcOrd="0" destOrd="0" presId="urn:microsoft.com/office/officeart/2005/8/layout/hierarchy3"/>
-    <dgm:cxn modelId="{473807D2-1026-471B-9422-D1B91B86F84D}" srcId="{D3AFF24E-51CA-4FBA-B73E-1C140FCF3835}" destId="{4F01B717-763C-4084-A982-C86A6D9B63BC}" srcOrd="0" destOrd="0" parTransId="{7AC4B849-0BCD-4A7E-ACC5-C39E1F094ECE}" sibTransId="{4E1A7CDD-6509-4981-A196-545B4A2563B1}"/>
-    <dgm:cxn modelId="{BC6BF1D2-93BC-41D1-B1BE-0C8EE757339A}" type="presOf" srcId="{4FD93B46-9F23-478C-BF78-7F8E7DBD31BC}" destId="{201AED28-1EFD-4936-917B-F2EE9B27A3D0}" srcOrd="0" destOrd="0" presId="urn:microsoft.com/office/officeart/2005/8/layout/hierarchy3"/>
+    <dgm:cxn modelId="{AFC7CBA4-00FC-460A-9114-D0FFA0648A85}" type="presOf" srcId="{2AB3CCDE-0A9A-4044-8C66-AF2104193DF1}" destId="{59DDDCE9-A9C9-453C-9C56-77AB4F2CEE60}" srcOrd="0" destOrd="0" presId="urn:microsoft.com/office/officeart/2005/8/layout/hierarchy3"/>
+    <dgm:cxn modelId="{BB4197A6-8B26-4159-B33C-83D3F93EAE90}" type="presOf" srcId="{B58F2973-60CC-4483-8E9A-656B428054FD}" destId="{58904680-2A3E-44DE-8420-40DE0ED4D437}" srcOrd="0" destOrd="0" presId="urn:microsoft.com/office/officeart/2005/8/layout/hierarchy3"/>
+    <dgm:cxn modelId="{C6DA1BAC-B284-4FD6-A15C-777E1863933A}" srcId="{D3AFF24E-51CA-4FBA-B73E-1C140FCF3835}" destId="{196523D8-BD5F-427E-A83D-2F658830BA64}" srcOrd="4" destOrd="0" parTransId="{7D35B70A-80CA-4CD7-A4CC-7736778601FF}" sibTransId="{578CA19F-B30D-4EF5-9316-6A362AC3CFEF}"/>
+    <dgm:cxn modelId="{D8B0D5AC-469C-4C23-9DC2-04720AB2A1CE}" type="presOf" srcId="{24A95964-D56A-4D15-96F5-81631194CB05}" destId="{669BD463-DA46-4979-B072-F7E6F7E24797}" srcOrd="0" destOrd="0" presId="urn:microsoft.com/office/officeart/2005/8/layout/hierarchy3"/>
+    <dgm:cxn modelId="{B8E825B4-609D-4CED-AE4D-C71BE20ECA50}" srcId="{9B2561FC-9CC7-4C71-909E-6568BCA67AD5}" destId="{FFDD2EBA-02E8-4398-809E-8DECF46A99F3}" srcOrd="3" destOrd="0" parTransId="{1CDAD343-9D11-43B6-8F02-0EBD1FEA7D11}" sibTransId="{1EF2C07E-9105-4211-B1B6-509174C96AAF}"/>
     <dgm:cxn modelId="{1E2C82DA-3936-439D-8FA3-787402FB1D74}" type="presOf" srcId="{A134E4C1-994E-4A4E-96C2-5328F90944FD}" destId="{3D0A9904-38B1-496D-91BE-185B56D3FABD}" srcOrd="0" destOrd="0" presId="urn:microsoft.com/office/officeart/2005/8/layout/hierarchy3"/>
     <dgm:cxn modelId="{0EAD1BDE-189A-45EE-AAE4-47C8D1DE0EA7}" type="presOf" srcId="{D3AFF24E-51CA-4FBA-B73E-1C140FCF3835}" destId="{4C852DBA-70CD-491B-A914-41649896A544}" srcOrd="1" destOrd="0" presId="urn:microsoft.com/office/officeart/2005/8/layout/hierarchy3"/>
-    <dgm:cxn modelId="{EA9173E0-D89D-4864-99DE-F3BA78EB7659}" srcId="{9B2561FC-9CC7-4C71-909E-6568BCA67AD5}" destId="{AECFD485-7230-4B1E-92B5-A302CFF54F31}" srcOrd="4" destOrd="0" parTransId="{307BAEB0-8B03-4AEC-B65F-BB5C6080D492}" sibTransId="{96201224-1BF9-482A-BC6A-0039F4A69E9C}"/>
-    <dgm:cxn modelId="{E60957F7-37BD-4345-AC00-8C9B2CD8B8E2}" srcId="{D3AFF24E-51CA-4FBA-B73E-1C140FCF3835}" destId="{F60463A2-930C-4ED8-ABB7-BA4EBBC85F60}" srcOrd="4" destOrd="0" parTransId="{24618822-B53A-4F61-8851-B692ECDD2076}" sibTransId="{9B5555B8-663C-458D-9B09-A6C3DFACB1CB}"/>
-    <dgm:cxn modelId="{6AB1E4FC-EE78-462C-92D6-A13C32374434}" srcId="{D3AFF24E-51CA-4FBA-B73E-1C140FCF3835}" destId="{527D409B-916D-4D8B-BE56-9058E5911867}" srcOrd="2" destOrd="0" parTransId="{A71F78A4-B8A2-4919-AD66-AF861C7A21AF}" sibTransId="{2BA1D0C6-B0D5-49B4-81DC-A28C74937954}"/>
-    <dgm:cxn modelId="{32056FFD-7884-4945-8FC2-B17DFF6CB994}" type="presOf" srcId="{F60463A2-930C-4ED8-ABB7-BA4EBBC85F60}" destId="{C422C54E-4F37-4CF3-B65E-D6EAF94CC6CB}" srcOrd="0" destOrd="0" presId="urn:microsoft.com/office/officeart/2005/8/layout/hierarchy3"/>
+    <dgm:cxn modelId="{462CB0E3-E297-4029-B168-659D4C175A5D}" type="presOf" srcId="{46D36FE1-C4C1-4883-A033-8DEF707A5079}" destId="{D496CBEC-46DA-416E-808B-00B5A7EA1778}" srcOrd="0" destOrd="0" presId="urn:microsoft.com/office/officeart/2005/8/layout/hierarchy3"/>
+    <dgm:cxn modelId="{760E96EA-B0C2-4512-8B02-3BA92D905665}" type="presOf" srcId="{122D8BCF-D43C-486C-905D-9A15C1E3DC39}" destId="{4C05C8B0-4C02-4637-8984-3708EC2F415B}" srcOrd="0" destOrd="0" presId="urn:microsoft.com/office/officeart/2005/8/layout/hierarchy3"/>
+    <dgm:cxn modelId="{39E5AEEB-979D-4915-A0A6-B03B2A145311}" srcId="{9B2561FC-9CC7-4C71-909E-6568BCA67AD5}" destId="{16297F84-8FF6-4209-AA92-D36D2D299B36}" srcOrd="4" destOrd="0" parTransId="{DABE755C-194C-45FE-8A76-78D06876A22C}" sibTransId="{E93F21F1-818E-4B35-98F2-71BCE193D316}"/>
+    <dgm:cxn modelId="{F66D3FF1-2BC1-4B46-951D-2627F872F590}" type="presOf" srcId="{01D89215-9286-440A-8BD8-9E1EBADA427F}" destId="{E3B701B5-E82F-4D8C-801C-48C5A6ACF71E}" srcOrd="0" destOrd="0" presId="urn:microsoft.com/office/officeart/2005/8/layout/hierarchy3"/>
     <dgm:cxn modelId="{07AEDA3C-39FE-406F-90B3-40168C55AC4D}" type="presParOf" srcId="{3D0A9904-38B1-496D-91BE-185B56D3FABD}" destId="{6421B6F3-D0A9-4EF8-A604-C3491885B1CE}" srcOrd="0" destOrd="0" presId="urn:microsoft.com/office/officeart/2005/8/layout/hierarchy3"/>
     <dgm:cxn modelId="{D98C0368-E231-49A5-B379-235C9FD6E7A2}" type="presParOf" srcId="{6421B6F3-D0A9-4EF8-A604-C3491885B1CE}" destId="{F3E0DDC5-F2DF-40F9-BE6D-88EB5DE4328A}" srcOrd="0" destOrd="0" presId="urn:microsoft.com/office/officeart/2005/8/layout/hierarchy3"/>
     <dgm:cxn modelId="{107BC84C-7198-4124-B6D5-605E9C8068E3}" type="presParOf" srcId="{F3E0DDC5-F2DF-40F9-BE6D-88EB5DE4328A}" destId="{E412CF47-2D94-45AB-AC45-8545ED214FD2}" srcOrd="0" destOrd="0" presId="urn:microsoft.com/office/officeart/2005/8/layout/hierarchy3"/>
@@ -3348,35 +3522,35 @@
     <dgm:cxn modelId="{4F6AD327-24AD-4255-95F3-8FAC7F8564CD}" type="presParOf" srcId="{6421B6F3-D0A9-4EF8-A604-C3491885B1CE}" destId="{80391136-5D41-4DE9-A2C6-2BFE3A2E1150}" srcOrd="1" destOrd="0" presId="urn:microsoft.com/office/officeart/2005/8/layout/hierarchy3"/>
     <dgm:cxn modelId="{67383B0C-8DC8-4A92-B92F-BF61CBD416D9}" type="presParOf" srcId="{80391136-5D41-4DE9-A2C6-2BFE3A2E1150}" destId="{6DBB7D1C-08DC-415E-9E4F-DAE1A3683AA5}" srcOrd="0" destOrd="0" presId="urn:microsoft.com/office/officeart/2005/8/layout/hierarchy3"/>
     <dgm:cxn modelId="{658B4499-EA9A-4EDB-A251-46E2150D27BB}" type="presParOf" srcId="{80391136-5D41-4DE9-A2C6-2BFE3A2E1150}" destId="{A4040A09-3B6E-4B69-A8E8-B667A86F2CDF}" srcOrd="1" destOrd="0" presId="urn:microsoft.com/office/officeart/2005/8/layout/hierarchy3"/>
-    <dgm:cxn modelId="{4AF939E1-4B22-4893-AC7B-086BEA67BBF9}" type="presParOf" srcId="{80391136-5D41-4DE9-A2C6-2BFE3A2E1150}" destId="{0542903D-9687-4E8A-9B84-F7A2D6118C93}" srcOrd="2" destOrd="0" presId="urn:microsoft.com/office/officeart/2005/8/layout/hierarchy3"/>
-    <dgm:cxn modelId="{0EEC8199-F257-4255-9A91-47125125F490}" type="presParOf" srcId="{80391136-5D41-4DE9-A2C6-2BFE3A2E1150}" destId="{201AED28-1EFD-4936-917B-F2EE9B27A3D0}" srcOrd="3" destOrd="0" presId="urn:microsoft.com/office/officeart/2005/8/layout/hierarchy3"/>
-    <dgm:cxn modelId="{60D61783-67EE-4772-94B0-062379F03FA3}" type="presParOf" srcId="{80391136-5D41-4DE9-A2C6-2BFE3A2E1150}" destId="{9D33B0D2-52CB-4210-8EC3-8394B4623590}" srcOrd="4" destOrd="0" presId="urn:microsoft.com/office/officeart/2005/8/layout/hierarchy3"/>
-    <dgm:cxn modelId="{14F54FC7-A5EE-4DB9-BC65-C563252098D0}" type="presParOf" srcId="{80391136-5D41-4DE9-A2C6-2BFE3A2E1150}" destId="{34E2E3B5-F165-4947-A734-92D469AB19F8}" srcOrd="5" destOrd="0" presId="urn:microsoft.com/office/officeart/2005/8/layout/hierarchy3"/>
-    <dgm:cxn modelId="{AEB79AE4-3F16-482C-B8FE-5FE33E6FEEF1}" type="presParOf" srcId="{80391136-5D41-4DE9-A2C6-2BFE3A2E1150}" destId="{85360B3D-3578-4ADF-B9CA-90578B5F995F}" srcOrd="6" destOrd="0" presId="urn:microsoft.com/office/officeart/2005/8/layout/hierarchy3"/>
-    <dgm:cxn modelId="{6C4F4D54-01A2-4D37-8432-E756D8A4342C}" type="presParOf" srcId="{80391136-5D41-4DE9-A2C6-2BFE3A2E1150}" destId="{1F578D0C-D0F6-4F05-B801-8C444AE51D3C}" srcOrd="7" destOrd="0" presId="urn:microsoft.com/office/officeart/2005/8/layout/hierarchy3"/>
-    <dgm:cxn modelId="{5605257D-0A5E-49AE-A07F-F96FB6537860}" type="presParOf" srcId="{80391136-5D41-4DE9-A2C6-2BFE3A2E1150}" destId="{2EE9E72D-8500-449C-ACE5-DDCD7B37AEF4}" srcOrd="8" destOrd="0" presId="urn:microsoft.com/office/officeart/2005/8/layout/hierarchy3"/>
-    <dgm:cxn modelId="{D01319D3-C3C1-4515-B81E-27109659CB42}" type="presParOf" srcId="{80391136-5D41-4DE9-A2C6-2BFE3A2E1150}" destId="{4518C12B-CF35-49D3-89D2-56854FA75670}" srcOrd="9" destOrd="0" presId="urn:microsoft.com/office/officeart/2005/8/layout/hierarchy3"/>
+    <dgm:cxn modelId="{0E5FA32F-5D48-40FF-9D02-536EE5B97021}" type="presParOf" srcId="{80391136-5D41-4DE9-A2C6-2BFE3A2E1150}" destId="{59DDDCE9-A9C9-453C-9C56-77AB4F2CEE60}" srcOrd="2" destOrd="0" presId="urn:microsoft.com/office/officeart/2005/8/layout/hierarchy3"/>
+    <dgm:cxn modelId="{C5FFD62D-4485-4A10-9049-E7900039347C}" type="presParOf" srcId="{80391136-5D41-4DE9-A2C6-2BFE3A2E1150}" destId="{D5E519AE-2A11-458F-A332-7F565A497222}" srcOrd="3" destOrd="0" presId="urn:microsoft.com/office/officeart/2005/8/layout/hierarchy3"/>
+    <dgm:cxn modelId="{00192A22-F07D-4DAD-8A29-695C0CC2ACB6}" type="presParOf" srcId="{80391136-5D41-4DE9-A2C6-2BFE3A2E1150}" destId="{4C1B75A2-8282-4907-A5D3-0D5B94DC2D74}" srcOrd="4" destOrd="0" presId="urn:microsoft.com/office/officeart/2005/8/layout/hierarchy3"/>
+    <dgm:cxn modelId="{15C23916-2679-4804-8EED-7FDFCF0C8453}" type="presParOf" srcId="{80391136-5D41-4DE9-A2C6-2BFE3A2E1150}" destId="{4C05C8B0-4C02-4637-8984-3708EC2F415B}" srcOrd="5" destOrd="0" presId="urn:microsoft.com/office/officeart/2005/8/layout/hierarchy3"/>
+    <dgm:cxn modelId="{93CE78B1-B750-4681-B957-E04B1BB3E6C7}" type="presParOf" srcId="{80391136-5D41-4DE9-A2C6-2BFE3A2E1150}" destId="{FDAF96C7-B25F-4E15-A326-E8BF023D53C2}" srcOrd="6" destOrd="0" presId="urn:microsoft.com/office/officeart/2005/8/layout/hierarchy3"/>
+    <dgm:cxn modelId="{523F76CF-BBFA-4841-AF3F-447707592402}" type="presParOf" srcId="{80391136-5D41-4DE9-A2C6-2BFE3A2E1150}" destId="{B5447D49-3B3A-4E04-A241-CBADF7706997}" srcOrd="7" destOrd="0" presId="urn:microsoft.com/office/officeart/2005/8/layout/hierarchy3"/>
+    <dgm:cxn modelId="{EB7732D5-D312-4553-8139-ACFDABB536B3}" type="presParOf" srcId="{80391136-5D41-4DE9-A2C6-2BFE3A2E1150}" destId="{30C3E809-1241-47D2-98AD-58E8E89D2496}" srcOrd="8" destOrd="0" presId="urn:microsoft.com/office/officeart/2005/8/layout/hierarchy3"/>
+    <dgm:cxn modelId="{230C57A9-4575-474A-B2CC-1C5C3EDB8CC9}" type="presParOf" srcId="{80391136-5D41-4DE9-A2C6-2BFE3A2E1150}" destId="{947880F4-7986-41AF-B077-799ACECA7D38}" srcOrd="9" destOrd="0" presId="urn:microsoft.com/office/officeart/2005/8/layout/hierarchy3"/>
     <dgm:cxn modelId="{AE6148ED-61C1-4FE0-B038-696A09D40242}" type="presParOf" srcId="{3D0A9904-38B1-496D-91BE-185B56D3FABD}" destId="{DBBC748D-8430-4FBD-99C3-366C16C91E2D}" srcOrd="1" destOrd="0" presId="urn:microsoft.com/office/officeart/2005/8/layout/hierarchy3"/>
     <dgm:cxn modelId="{002A7199-C40D-4C97-8063-90C1439900D9}" type="presParOf" srcId="{DBBC748D-8430-4FBD-99C3-366C16C91E2D}" destId="{AB14EEBE-C66F-458C-BD81-0D164BE542EA}" srcOrd="0" destOrd="0" presId="urn:microsoft.com/office/officeart/2005/8/layout/hierarchy3"/>
     <dgm:cxn modelId="{738BC0B3-4560-4F1C-B1D0-9BC5F323750D}" type="presParOf" srcId="{AB14EEBE-C66F-458C-BD81-0D164BE542EA}" destId="{D98E0977-AB80-4AEC-9441-C924D5F83071}" srcOrd="0" destOrd="0" presId="urn:microsoft.com/office/officeart/2005/8/layout/hierarchy3"/>
     <dgm:cxn modelId="{5515FFE1-39DB-4F20-B86C-8B5372B89392}" type="presParOf" srcId="{AB14EEBE-C66F-458C-BD81-0D164BE542EA}" destId="{4C852DBA-70CD-491B-A914-41649896A544}" srcOrd="1" destOrd="0" presId="urn:microsoft.com/office/officeart/2005/8/layout/hierarchy3"/>
     <dgm:cxn modelId="{DFDA4A2D-074F-4EF1-B85B-642D032CF050}" type="presParOf" srcId="{DBBC748D-8430-4FBD-99C3-366C16C91E2D}" destId="{9CB59795-0F71-46DF-AEC2-3CFC4FB3954C}" srcOrd="1" destOrd="0" presId="urn:microsoft.com/office/officeart/2005/8/layout/hierarchy3"/>
-    <dgm:cxn modelId="{B1C62129-C522-4F0B-98BA-7E37F7C96B1C}" type="presParOf" srcId="{9CB59795-0F71-46DF-AEC2-3CFC4FB3954C}" destId="{EF16A85A-B6E7-4ECC-BBB8-EE866394412D}" srcOrd="0" destOrd="0" presId="urn:microsoft.com/office/officeart/2005/8/layout/hierarchy3"/>
-    <dgm:cxn modelId="{E5C05782-B33D-4F21-91C0-3C8F8F10F876}" type="presParOf" srcId="{9CB59795-0F71-46DF-AEC2-3CFC4FB3954C}" destId="{9B0F838C-BDFA-4026-B93F-36FB1A67DBFB}" srcOrd="1" destOrd="0" presId="urn:microsoft.com/office/officeart/2005/8/layout/hierarchy3"/>
-    <dgm:cxn modelId="{8E24C355-27C7-4D32-85D4-7A4E318DFA6D}" type="presParOf" srcId="{9CB59795-0F71-46DF-AEC2-3CFC4FB3954C}" destId="{327ABA75-D349-4706-8677-2683AF7876EB}" srcOrd="2" destOrd="0" presId="urn:microsoft.com/office/officeart/2005/8/layout/hierarchy3"/>
-    <dgm:cxn modelId="{B03EF9FC-0366-452D-B3CE-136EB39E98A2}" type="presParOf" srcId="{9CB59795-0F71-46DF-AEC2-3CFC4FB3954C}" destId="{89B973AB-9B6F-4336-B092-97A9D6477738}" srcOrd="3" destOrd="0" presId="urn:microsoft.com/office/officeart/2005/8/layout/hierarchy3"/>
-    <dgm:cxn modelId="{CCE1E872-6216-4905-84CF-9404A74F2DBC}" type="presParOf" srcId="{9CB59795-0F71-46DF-AEC2-3CFC4FB3954C}" destId="{A3F98CDF-F581-4B8F-A227-1AD9728D526E}" srcOrd="4" destOrd="0" presId="urn:microsoft.com/office/officeart/2005/8/layout/hierarchy3"/>
-    <dgm:cxn modelId="{D2F16AA1-B70D-4822-A336-E1C599339346}" type="presParOf" srcId="{9CB59795-0F71-46DF-AEC2-3CFC4FB3954C}" destId="{B9196C54-01F8-404E-966C-2DB9B044E580}" srcOrd="5" destOrd="0" presId="urn:microsoft.com/office/officeart/2005/8/layout/hierarchy3"/>
-    <dgm:cxn modelId="{94FBAC50-529D-4127-9F23-07EA3034E70C}" type="presParOf" srcId="{9CB59795-0F71-46DF-AEC2-3CFC4FB3954C}" destId="{20872793-E20E-47FF-8BF0-34AF6980A780}" srcOrd="6" destOrd="0" presId="urn:microsoft.com/office/officeart/2005/8/layout/hierarchy3"/>
-    <dgm:cxn modelId="{EE3B590E-2CF3-4FCE-A531-70DE21BA63CF}" type="presParOf" srcId="{9CB59795-0F71-46DF-AEC2-3CFC4FB3954C}" destId="{3756400E-8CF7-4748-8790-A2606394B757}" srcOrd="7" destOrd="0" presId="urn:microsoft.com/office/officeart/2005/8/layout/hierarchy3"/>
-    <dgm:cxn modelId="{66D76EB0-50A2-4F74-A5FB-FDA98C34B89E}" type="presParOf" srcId="{9CB59795-0F71-46DF-AEC2-3CFC4FB3954C}" destId="{E0026DB9-3038-403B-BC22-8A5F6CF20622}" srcOrd="8" destOrd="0" presId="urn:microsoft.com/office/officeart/2005/8/layout/hierarchy3"/>
-    <dgm:cxn modelId="{E07BC91E-18BD-41CD-88AF-4FC1DE5B3CA0}" type="presParOf" srcId="{9CB59795-0F71-46DF-AEC2-3CFC4FB3954C}" destId="{C422C54E-4F37-4CF3-B65E-D6EAF94CC6CB}" srcOrd="9" destOrd="0" presId="urn:microsoft.com/office/officeart/2005/8/layout/hierarchy3"/>
+    <dgm:cxn modelId="{E98594D8-35CA-450C-9B5B-24276902D529}" type="presParOf" srcId="{9CB59795-0F71-46DF-AEC2-3CFC4FB3954C}" destId="{E3B701B5-E82F-4D8C-801C-48C5A6ACF71E}" srcOrd="0" destOrd="0" presId="urn:microsoft.com/office/officeart/2005/8/layout/hierarchy3"/>
+    <dgm:cxn modelId="{7519639E-0E6A-4730-8CC2-F79B008BE49E}" type="presParOf" srcId="{9CB59795-0F71-46DF-AEC2-3CFC4FB3954C}" destId="{6CD61D16-DBF3-4666-95F9-CD37E29A48FD}" srcOrd="1" destOrd="0" presId="urn:microsoft.com/office/officeart/2005/8/layout/hierarchy3"/>
+    <dgm:cxn modelId="{C64BB0D3-4938-4CA9-ACA1-E6411B57196C}" type="presParOf" srcId="{9CB59795-0F71-46DF-AEC2-3CFC4FB3954C}" destId="{387D2F69-A712-4531-A0FB-3A5AADAAC057}" srcOrd="2" destOrd="0" presId="urn:microsoft.com/office/officeart/2005/8/layout/hierarchy3"/>
+    <dgm:cxn modelId="{28321E10-195D-4905-B8F9-04AA8432C50A}" type="presParOf" srcId="{9CB59795-0F71-46DF-AEC2-3CFC4FB3954C}" destId="{02CDC9D4-E5EC-407F-B4BE-E59581A79232}" srcOrd="3" destOrd="0" presId="urn:microsoft.com/office/officeart/2005/8/layout/hierarchy3"/>
+    <dgm:cxn modelId="{AED6B3EC-4FA8-403D-B2AE-07DB22DAE241}" type="presParOf" srcId="{9CB59795-0F71-46DF-AEC2-3CFC4FB3954C}" destId="{58904680-2A3E-44DE-8420-40DE0ED4D437}" srcOrd="4" destOrd="0" presId="urn:microsoft.com/office/officeart/2005/8/layout/hierarchy3"/>
+    <dgm:cxn modelId="{89D85596-B1D1-4348-A2B0-D5FA0EFF8443}" type="presParOf" srcId="{9CB59795-0F71-46DF-AEC2-3CFC4FB3954C}" destId="{876EF75E-B864-42FC-98DE-32CED6ED9FBF}" srcOrd="5" destOrd="0" presId="urn:microsoft.com/office/officeart/2005/8/layout/hierarchy3"/>
+    <dgm:cxn modelId="{71EF04B2-C2F7-400D-ABB6-A787799F617F}" type="presParOf" srcId="{9CB59795-0F71-46DF-AEC2-3CFC4FB3954C}" destId="{D496CBEC-46DA-416E-808B-00B5A7EA1778}" srcOrd="6" destOrd="0" presId="urn:microsoft.com/office/officeart/2005/8/layout/hierarchy3"/>
+    <dgm:cxn modelId="{B7655015-A65F-4516-8D92-42E0E2D56F2A}" type="presParOf" srcId="{9CB59795-0F71-46DF-AEC2-3CFC4FB3954C}" destId="{669BD463-DA46-4979-B072-F7E6F7E24797}" srcOrd="7" destOrd="0" presId="urn:microsoft.com/office/officeart/2005/8/layout/hierarchy3"/>
+    <dgm:cxn modelId="{021CACD3-49B4-4FD7-988B-7C2479FE57FF}" type="presParOf" srcId="{9CB59795-0F71-46DF-AEC2-3CFC4FB3954C}" destId="{EB0592EF-97ED-46A4-8A86-992B2149875C}" srcOrd="8" destOrd="0" presId="urn:microsoft.com/office/officeart/2005/8/layout/hierarchy3"/>
+    <dgm:cxn modelId="{798F0904-623D-449F-9FA3-30F949FC4739}" type="presParOf" srcId="{9CB59795-0F71-46DF-AEC2-3CFC4FB3954C}" destId="{8986D2A1-02A0-47B9-83C4-7CBCA521903D}" srcOrd="9" destOrd="0" presId="urn:microsoft.com/office/officeart/2005/8/layout/hierarchy3"/>
   </dgm:cxnLst>
   <dgm:bg/>
   <dgm:whole/>
   <dgm:extLst>
     <a:ext uri="http://schemas.microsoft.com/office/drawing/2008/diagram">
-      <dsp:dataModelExt xmlns:dsp="http://schemas.microsoft.com/office/drawing/2008/diagram" relId="rId10" minVer="http://schemas.openxmlformats.org/drawingml/2006/diagram"/>
+      <dsp:dataModelExt xmlns:dsp="http://schemas.microsoft.com/office/drawing/2008/diagram" relId="rId11" minVer="http://schemas.openxmlformats.org/drawingml/2006/diagram"/>
     </a:ext>
   </dgm:extLst>
 </dgm:dataModel>
@@ -3397,8 +3571,8 @@
       </dsp:nvSpPr>
       <dsp:spPr>
         <a:xfrm>
-          <a:off x="1804655" y="1024"/>
-          <a:ext cx="1123929" cy="561964"/>
+          <a:off x="361426" y="1973"/>
+          <a:ext cx="854628" cy="427314"/>
         </a:xfrm>
         <a:prstGeom prst="roundRect">
           <a:avLst>
@@ -3443,12 +3617,12 @@
         </a:fontRef>
       </dsp:style>
       <dsp:txBody>
-        <a:bodyPr spcFirstLastPara="0" vert="horz" wrap="square" lIns="28575" tIns="19050" rIns="28575" bIns="19050" numCol="1" spcCol="1270" anchor="ctr" anchorCtr="0">
+        <a:bodyPr spcFirstLastPara="0" vert="horz" wrap="square" lIns="20955" tIns="13970" rIns="20955" bIns="13970" numCol="1" spcCol="1270" anchor="ctr" anchorCtr="0">
           <a:noAutofit/>
         </a:bodyPr>
         <a:lstStyle/>
         <a:p>
-          <a:pPr marL="0" lvl="0" indent="0" algn="ctr" defTabSz="666750">
+          <a:pPr marL="0" lvl="0" indent="0" algn="ctr" defTabSz="488950">
             <a:lnSpc>
               <a:spcPct val="90000"/>
             </a:lnSpc>
@@ -3461,15 +3635,15 @@
             <a:buNone/>
           </a:pPr>
           <a:r>
-            <a:rPr lang="es-ES" sz="1500" i="1" kern="1200"/>
+            <a:rPr lang="es-ES" sz="1100" i="1" kern="1200"/>
             <a:t>Cifrado secundario 1 </a:t>
           </a:r>
-          <a:endParaRPr lang="es-ES" sz="1500" kern="1200"/>
+          <a:endParaRPr lang="es-ES" sz="1100" kern="1200"/>
         </a:p>
       </dsp:txBody>
       <dsp:txXfrm>
-        <a:off x="1821114" y="17483"/>
-        <a:ext cx="1091011" cy="529046"/>
+        <a:off x="373942" y="14489"/>
+        <a:ext cx="829596" cy="402282"/>
       </dsp:txXfrm>
     </dsp:sp>
     <dsp:sp modelId="{6DBB7D1C-08DC-415E-9E4F-DAE1A3683AA5}">
@@ -3479,8 +3653,8 @@
       </dsp:nvSpPr>
       <dsp:spPr>
         <a:xfrm>
-          <a:off x="1917048" y="562989"/>
-          <a:ext cx="112392" cy="421473"/>
+          <a:off x="401168" y="429288"/>
+          <a:ext cx="91440" cy="320485"/>
         </a:xfrm>
         <a:custGeom>
           <a:avLst/>
@@ -3491,13 +3665,13 @@
           <a:pathLst>
             <a:path>
               <a:moveTo>
-                <a:pt x="0" y="0"/>
+                <a:pt x="45720" y="0"/>
               </a:moveTo>
               <a:lnTo>
-                <a:pt x="0" y="421473"/>
+                <a:pt x="45720" y="320485"/>
               </a:lnTo>
               <a:lnTo>
-                <a:pt x="112392" y="421473"/>
+                <a:pt x="131182" y="320485"/>
               </a:lnTo>
             </a:path>
           </a:pathLst>
@@ -3538,8 +3712,8 @@
       </dsp:nvSpPr>
       <dsp:spPr>
         <a:xfrm>
-          <a:off x="2029441" y="703480"/>
-          <a:ext cx="899143" cy="561964"/>
+          <a:off x="532351" y="536116"/>
+          <a:ext cx="934614" cy="427314"/>
         </a:xfrm>
         <a:prstGeom prst="roundRect">
           <a:avLst>
@@ -3583,12 +3757,12 @@
         <a:fontRef idx="minor"/>
       </dsp:style>
       <dsp:txBody>
-        <a:bodyPr spcFirstLastPara="0" vert="horz" wrap="square" lIns="20955" tIns="13970" rIns="20955" bIns="13970" numCol="1" spcCol="1270" anchor="ctr" anchorCtr="0">
+        <a:bodyPr spcFirstLastPara="0" vert="horz" wrap="square" lIns="30480" tIns="20320" rIns="30480" bIns="20320" numCol="1" spcCol="1270" anchor="ctr" anchorCtr="0">
           <a:noAutofit/>
         </a:bodyPr>
         <a:lstStyle/>
         <a:p>
-          <a:pPr marL="0" lvl="0" indent="0" algn="ctr" defTabSz="488950">
+          <a:pPr marL="0" lvl="0" indent="0" algn="ctr" defTabSz="711200">
             <a:lnSpc>
               <a:spcPct val="90000"/>
             </a:lnSpc>
@@ -3601,26 +3775,26 @@
             <a:buNone/>
           </a:pPr>
           <a:r>
-            <a:rPr lang="es-ES" sz="1100" i="1" kern="1200"/>
-            <a:t>Crifrado  Secundario 1 variante a</a:t>
+            <a:rPr lang="es-ES" sz="1600" i="1" kern="1200"/>
+            <a:t>variante a</a:t>
           </a:r>
-          <a:endParaRPr lang="es-ES" sz="1100" kern="1200"/>
+          <a:endParaRPr lang="es-ES" sz="1600" kern="1200"/>
         </a:p>
       </dsp:txBody>
       <dsp:txXfrm>
-        <a:off x="2045900" y="719939"/>
-        <a:ext cx="866225" cy="529046"/>
+        <a:off x="544867" y="548632"/>
+        <a:ext cx="909582" cy="402282"/>
       </dsp:txXfrm>
     </dsp:sp>
-    <dsp:sp modelId="{0542903D-9687-4E8A-9B84-F7A2D6118C93}">
+    <dsp:sp modelId="{59DDDCE9-A9C9-453C-9C56-77AB4F2CEE60}">
       <dsp:nvSpPr>
         <dsp:cNvPr id="0" name=""/>
         <dsp:cNvSpPr/>
       </dsp:nvSpPr>
       <dsp:spPr>
         <a:xfrm>
-          <a:off x="1917048" y="562989"/>
-          <a:ext cx="112392" cy="1123929"/>
+          <a:off x="401168" y="429288"/>
+          <a:ext cx="91440" cy="854628"/>
         </a:xfrm>
         <a:custGeom>
           <a:avLst/>
@@ -3631,13 +3805,13 @@
           <a:pathLst>
             <a:path>
               <a:moveTo>
-                <a:pt x="0" y="0"/>
+                <a:pt x="45720" y="0"/>
               </a:moveTo>
               <a:lnTo>
-                <a:pt x="0" y="1123929"/>
+                <a:pt x="45720" y="854628"/>
               </a:lnTo>
               <a:lnTo>
-                <a:pt x="112392" y="1123929"/>
+                <a:pt x="131182" y="854628"/>
               </a:lnTo>
             </a:path>
           </a:pathLst>
@@ -3671,15 +3845,15 @@
         <a:fontRef idx="minor"/>
       </dsp:style>
     </dsp:sp>
-    <dsp:sp modelId="{201AED28-1EFD-4936-917B-F2EE9B27A3D0}">
+    <dsp:sp modelId="{D5E519AE-2A11-458F-A332-7F565A497222}">
       <dsp:nvSpPr>
         <dsp:cNvPr id="0" name=""/>
         <dsp:cNvSpPr/>
       </dsp:nvSpPr>
       <dsp:spPr>
         <a:xfrm>
-          <a:off x="2029441" y="1405936"/>
-          <a:ext cx="899143" cy="561964"/>
+          <a:off x="532351" y="1070259"/>
+          <a:ext cx="934614" cy="427314"/>
         </a:xfrm>
         <a:prstGeom prst="roundRect">
           <a:avLst>
@@ -3723,12 +3897,12 @@
         <a:fontRef idx="minor"/>
       </dsp:style>
       <dsp:txBody>
-        <a:bodyPr spcFirstLastPara="0" vert="horz" wrap="square" lIns="20955" tIns="13970" rIns="20955" bIns="13970" numCol="1" spcCol="1270" anchor="ctr" anchorCtr="0">
+        <a:bodyPr spcFirstLastPara="0" vert="horz" wrap="square" lIns="30480" tIns="20320" rIns="30480" bIns="20320" numCol="1" spcCol="1270" anchor="ctr" anchorCtr="0">
           <a:noAutofit/>
         </a:bodyPr>
         <a:lstStyle/>
         <a:p>
-          <a:pPr marL="0" lvl="0" indent="0" algn="ctr" defTabSz="488950">
+          <a:pPr marL="0" lvl="0" indent="0" algn="ctr" defTabSz="711200">
             <a:lnSpc>
               <a:spcPct val="90000"/>
             </a:lnSpc>
@@ -3741,26 +3915,26 @@
             <a:buNone/>
           </a:pPr>
           <a:r>
-            <a:rPr lang="es-ES" sz="1100" i="1" kern="1200"/>
-            <a:t>Crifrado  Secundario 1 variante e</a:t>
+            <a:rPr lang="es-ES" sz="1600" i="1" kern="1200"/>
+            <a:t>variante e</a:t>
           </a:r>
-          <a:endParaRPr lang="es-ES" sz="1100" kern="1200"/>
+          <a:endParaRPr lang="es-ES" sz="1600" kern="1200"/>
         </a:p>
       </dsp:txBody>
       <dsp:txXfrm>
-        <a:off x="2045900" y="1422395"/>
-        <a:ext cx="866225" cy="529046"/>
+        <a:off x="544867" y="1082775"/>
+        <a:ext cx="909582" cy="402282"/>
       </dsp:txXfrm>
     </dsp:sp>
-    <dsp:sp modelId="{9D33B0D2-52CB-4210-8EC3-8394B4623590}">
+    <dsp:sp modelId="{4C1B75A2-8282-4907-A5D3-0D5B94DC2D74}">
       <dsp:nvSpPr>
         <dsp:cNvPr id="0" name=""/>
         <dsp:cNvSpPr/>
       </dsp:nvSpPr>
       <dsp:spPr>
         <a:xfrm>
-          <a:off x="1917048" y="562989"/>
-          <a:ext cx="112392" cy="1826385"/>
+          <a:off x="401168" y="429288"/>
+          <a:ext cx="91440" cy="1388770"/>
         </a:xfrm>
         <a:custGeom>
           <a:avLst/>
@@ -3771,13 +3945,13 @@
           <a:pathLst>
             <a:path>
               <a:moveTo>
-                <a:pt x="0" y="0"/>
+                <a:pt x="45720" y="0"/>
               </a:moveTo>
               <a:lnTo>
-                <a:pt x="0" y="1826385"/>
+                <a:pt x="45720" y="1388770"/>
               </a:lnTo>
               <a:lnTo>
-                <a:pt x="112392" y="1826385"/>
+                <a:pt x="131182" y="1388770"/>
               </a:lnTo>
             </a:path>
           </a:pathLst>
@@ -3811,15 +3985,15 @@
         <a:fontRef idx="minor"/>
       </dsp:style>
     </dsp:sp>
-    <dsp:sp modelId="{34E2E3B5-F165-4947-A734-92D469AB19F8}">
+    <dsp:sp modelId="{4C05C8B0-4C02-4637-8984-3708EC2F415B}">
       <dsp:nvSpPr>
         <dsp:cNvPr id="0" name=""/>
         <dsp:cNvSpPr/>
       </dsp:nvSpPr>
       <dsp:spPr>
         <a:xfrm>
-          <a:off x="2029441" y="2108392"/>
-          <a:ext cx="899143" cy="561964"/>
+          <a:off x="532351" y="1604401"/>
+          <a:ext cx="934614" cy="427314"/>
         </a:xfrm>
         <a:prstGeom prst="roundRect">
           <a:avLst>
@@ -3863,12 +4037,12 @@
         <a:fontRef idx="minor"/>
       </dsp:style>
       <dsp:txBody>
-        <a:bodyPr spcFirstLastPara="0" vert="horz" wrap="square" lIns="20955" tIns="13970" rIns="20955" bIns="13970" numCol="1" spcCol="1270" anchor="ctr" anchorCtr="0">
+        <a:bodyPr spcFirstLastPara="0" vert="horz" wrap="square" lIns="30480" tIns="20320" rIns="30480" bIns="20320" numCol="1" spcCol="1270" anchor="ctr" anchorCtr="0">
           <a:noAutofit/>
         </a:bodyPr>
         <a:lstStyle/>
         <a:p>
-          <a:pPr marL="0" lvl="0" indent="0" algn="ctr" defTabSz="488950">
+          <a:pPr marL="0" lvl="0" indent="0" algn="ctr" defTabSz="711200">
             <a:lnSpc>
               <a:spcPct val="90000"/>
             </a:lnSpc>
@@ -3881,26 +4055,26 @@
             <a:buNone/>
           </a:pPr>
           <a:r>
-            <a:rPr lang="es-ES" sz="1100" i="1" kern="1200"/>
-            <a:t>Crifrado  Secundario 1 variante i</a:t>
+            <a:rPr lang="es-ES" sz="1600" i="1" kern="1200"/>
+            <a:t>variante i</a:t>
           </a:r>
-          <a:endParaRPr lang="es-ES" sz="1100" kern="1200"/>
+          <a:endParaRPr lang="es-ES" sz="1600" kern="1200"/>
         </a:p>
       </dsp:txBody>
       <dsp:txXfrm>
-        <a:off x="2045900" y="2124851"/>
-        <a:ext cx="866225" cy="529046"/>
+        <a:off x="544867" y="1616917"/>
+        <a:ext cx="909582" cy="402282"/>
       </dsp:txXfrm>
     </dsp:sp>
-    <dsp:sp modelId="{85360B3D-3578-4ADF-B9CA-90578B5F995F}">
+    <dsp:sp modelId="{FDAF96C7-B25F-4E15-A326-E8BF023D53C2}">
       <dsp:nvSpPr>
         <dsp:cNvPr id="0" name=""/>
         <dsp:cNvSpPr/>
       </dsp:nvSpPr>
       <dsp:spPr>
         <a:xfrm>
-          <a:off x="1917048" y="562989"/>
-          <a:ext cx="112392" cy="2528841"/>
+          <a:off x="401168" y="429288"/>
+          <a:ext cx="91440" cy="1922913"/>
         </a:xfrm>
         <a:custGeom>
           <a:avLst/>
@@ -3911,13 +4085,13 @@
           <a:pathLst>
             <a:path>
               <a:moveTo>
-                <a:pt x="0" y="0"/>
+                <a:pt x="45720" y="0"/>
               </a:moveTo>
               <a:lnTo>
-                <a:pt x="0" y="2528841"/>
+                <a:pt x="45720" y="1922913"/>
               </a:lnTo>
               <a:lnTo>
-                <a:pt x="112392" y="2528841"/>
+                <a:pt x="131182" y="1922913"/>
               </a:lnTo>
             </a:path>
           </a:pathLst>
@@ -3951,15 +4125,15 @@
         <a:fontRef idx="minor"/>
       </dsp:style>
     </dsp:sp>
-    <dsp:sp modelId="{1F578D0C-D0F6-4F05-B801-8C444AE51D3C}">
+    <dsp:sp modelId="{B5447D49-3B3A-4E04-A241-CBADF7706997}">
       <dsp:nvSpPr>
         <dsp:cNvPr id="0" name=""/>
         <dsp:cNvSpPr/>
       </dsp:nvSpPr>
       <dsp:spPr>
         <a:xfrm>
-          <a:off x="2029441" y="2810848"/>
-          <a:ext cx="899143" cy="561964"/>
+          <a:off x="532351" y="2138544"/>
+          <a:ext cx="934614" cy="427314"/>
         </a:xfrm>
         <a:prstGeom prst="roundRect">
           <a:avLst>
@@ -4003,12 +4177,12 @@
         <a:fontRef idx="minor"/>
       </dsp:style>
       <dsp:txBody>
-        <a:bodyPr spcFirstLastPara="0" vert="horz" wrap="square" lIns="20955" tIns="13970" rIns="20955" bIns="13970" numCol="1" spcCol="1270" anchor="ctr" anchorCtr="0">
+        <a:bodyPr spcFirstLastPara="0" vert="horz" wrap="square" lIns="30480" tIns="20320" rIns="30480" bIns="20320" numCol="1" spcCol="1270" anchor="ctr" anchorCtr="0">
           <a:noAutofit/>
         </a:bodyPr>
         <a:lstStyle/>
         <a:p>
-          <a:pPr marL="0" lvl="0" indent="0" algn="ctr" defTabSz="488950">
+          <a:pPr marL="0" lvl="0" indent="0" algn="ctr" defTabSz="711200">
             <a:lnSpc>
               <a:spcPct val="90000"/>
             </a:lnSpc>
@@ -4021,26 +4195,26 @@
             <a:buNone/>
           </a:pPr>
           <a:r>
-            <a:rPr lang="es-ES" sz="1100" i="1" kern="1200"/>
-            <a:t>Crifrado  Secundario 1 variante o</a:t>
+            <a:rPr lang="es-ES" sz="1600" i="1" kern="1200"/>
+            <a:t>variante o</a:t>
           </a:r>
-          <a:endParaRPr lang="es-ES" sz="1100" kern="1200"/>
+          <a:endParaRPr lang="es-ES" sz="1600" kern="1200"/>
         </a:p>
       </dsp:txBody>
       <dsp:txXfrm>
-        <a:off x="2045900" y="2827307"/>
-        <a:ext cx="866225" cy="529046"/>
+        <a:off x="544867" y="2151060"/>
+        <a:ext cx="909582" cy="402282"/>
       </dsp:txXfrm>
     </dsp:sp>
-    <dsp:sp modelId="{2EE9E72D-8500-449C-ACE5-DDCD7B37AEF4}">
+    <dsp:sp modelId="{30C3E809-1241-47D2-98AD-58E8E89D2496}">
       <dsp:nvSpPr>
         <dsp:cNvPr id="0" name=""/>
         <dsp:cNvSpPr/>
       </dsp:nvSpPr>
       <dsp:spPr>
         <a:xfrm>
-          <a:off x="1917048" y="562989"/>
-          <a:ext cx="112392" cy="3231296"/>
+          <a:off x="401168" y="429288"/>
+          <a:ext cx="91440" cy="2457055"/>
         </a:xfrm>
         <a:custGeom>
           <a:avLst/>
@@ -4051,13 +4225,13 @@
           <a:pathLst>
             <a:path>
               <a:moveTo>
-                <a:pt x="0" y="0"/>
+                <a:pt x="45720" y="0"/>
               </a:moveTo>
               <a:lnTo>
-                <a:pt x="0" y="3231296"/>
+                <a:pt x="45720" y="2457055"/>
               </a:lnTo>
               <a:lnTo>
-                <a:pt x="112392" y="3231296"/>
+                <a:pt x="131182" y="2457055"/>
               </a:lnTo>
             </a:path>
           </a:pathLst>
@@ -4091,15 +4265,15 @@
         <a:fontRef idx="minor"/>
       </dsp:style>
     </dsp:sp>
-    <dsp:sp modelId="{4518C12B-CF35-49D3-89D2-56854FA75670}">
+    <dsp:sp modelId="{947880F4-7986-41AF-B077-799ACECA7D38}">
       <dsp:nvSpPr>
         <dsp:cNvPr id="0" name=""/>
         <dsp:cNvSpPr/>
       </dsp:nvSpPr>
       <dsp:spPr>
         <a:xfrm>
-          <a:off x="2029441" y="3513304"/>
-          <a:ext cx="899143" cy="561964"/>
+          <a:off x="532351" y="2672686"/>
+          <a:ext cx="934614" cy="427314"/>
         </a:xfrm>
         <a:prstGeom prst="roundRect">
           <a:avLst>
@@ -4143,12 +4317,12 @@
         <a:fontRef idx="minor"/>
       </dsp:style>
       <dsp:txBody>
-        <a:bodyPr spcFirstLastPara="0" vert="horz" wrap="square" lIns="20955" tIns="13970" rIns="20955" bIns="13970" numCol="1" spcCol="1270" anchor="ctr" anchorCtr="0">
+        <a:bodyPr spcFirstLastPara="0" vert="horz" wrap="square" lIns="30480" tIns="20320" rIns="30480" bIns="20320" numCol="1" spcCol="1270" anchor="ctr" anchorCtr="0">
           <a:noAutofit/>
         </a:bodyPr>
         <a:lstStyle/>
         <a:p>
-          <a:pPr marL="0" lvl="0" indent="0" algn="ctr" defTabSz="488950">
+          <a:pPr marL="0" lvl="0" indent="0" algn="ctr" defTabSz="711200">
             <a:lnSpc>
               <a:spcPct val="90000"/>
             </a:lnSpc>
@@ -4161,15 +4335,15 @@
             <a:buNone/>
           </a:pPr>
           <a:r>
-            <a:rPr lang="es-ES" sz="1100" i="1" kern="1200"/>
-            <a:t>Crifrado  Secundario 1 variante u</a:t>
+            <a:rPr lang="es-ES" sz="1600" i="1" kern="1200"/>
+            <a:t>variante u</a:t>
           </a:r>
-          <a:endParaRPr lang="es-ES" sz="1100" kern="1200"/>
+          <a:endParaRPr lang="es-ES" sz="1600" kern="1200"/>
         </a:p>
       </dsp:txBody>
       <dsp:txXfrm>
-        <a:off x="2045900" y="3529763"/>
-        <a:ext cx="866225" cy="529046"/>
+        <a:off x="544867" y="2685202"/>
+        <a:ext cx="909582" cy="402282"/>
       </dsp:txXfrm>
     </dsp:sp>
     <dsp:sp modelId="{D98E0977-AB80-4AEC-9441-C924D5F83071}">
@@ -4179,8 +4353,8 @@
       </dsp:nvSpPr>
       <dsp:spPr>
         <a:xfrm>
-          <a:off x="3209567" y="1024"/>
-          <a:ext cx="1123929" cy="561964"/>
+          <a:off x="1509697" y="1973"/>
+          <a:ext cx="854628" cy="427314"/>
         </a:xfrm>
         <a:prstGeom prst="roundRect">
           <a:avLst>
@@ -4225,12 +4399,12 @@
         </a:fontRef>
       </dsp:style>
       <dsp:txBody>
-        <a:bodyPr spcFirstLastPara="0" vert="horz" wrap="square" lIns="28575" tIns="19050" rIns="28575" bIns="19050" numCol="1" spcCol="1270" anchor="ctr" anchorCtr="0">
+        <a:bodyPr spcFirstLastPara="0" vert="horz" wrap="square" lIns="20955" tIns="13970" rIns="20955" bIns="13970" numCol="1" spcCol="1270" anchor="ctr" anchorCtr="0">
           <a:noAutofit/>
         </a:bodyPr>
         <a:lstStyle/>
         <a:p>
-          <a:pPr marL="0" lvl="0" indent="0" algn="ctr" defTabSz="666750">
+          <a:pPr marL="0" lvl="0" indent="0" algn="ctr" defTabSz="488950">
             <a:lnSpc>
               <a:spcPct val="90000"/>
             </a:lnSpc>
@@ -4243,26 +4417,26 @@
             <a:buNone/>
           </a:pPr>
           <a:r>
-            <a:rPr lang="es-ES" sz="1500" i="1" kern="1200"/>
+            <a:rPr lang="es-ES" sz="1100" i="1" kern="1200"/>
             <a:t>Cifrado secundario 2 </a:t>
           </a:r>
-          <a:endParaRPr lang="es-ES" sz="1500" kern="1200"/>
+          <a:endParaRPr lang="es-ES" sz="1100" kern="1200"/>
         </a:p>
       </dsp:txBody>
       <dsp:txXfrm>
-        <a:off x="3226026" y="17483"/>
-        <a:ext cx="1091011" cy="529046"/>
+        <a:off x="1522213" y="14489"/>
+        <a:ext cx="829596" cy="402282"/>
       </dsp:txXfrm>
     </dsp:sp>
-    <dsp:sp modelId="{EF16A85A-B6E7-4ECC-BBB8-EE866394412D}">
+    <dsp:sp modelId="{E3B701B5-E82F-4D8C-801C-48C5A6ACF71E}">
       <dsp:nvSpPr>
         <dsp:cNvPr id="0" name=""/>
         <dsp:cNvSpPr/>
       </dsp:nvSpPr>
       <dsp:spPr>
         <a:xfrm>
-          <a:off x="3321960" y="562989"/>
-          <a:ext cx="112392" cy="421473"/>
+          <a:off x="1549440" y="429288"/>
+          <a:ext cx="91440" cy="320485"/>
         </a:xfrm>
         <a:custGeom>
           <a:avLst/>
@@ -4273,13 +4447,13 @@
           <a:pathLst>
             <a:path>
               <a:moveTo>
-                <a:pt x="0" y="0"/>
+                <a:pt x="45720" y="0"/>
               </a:moveTo>
               <a:lnTo>
-                <a:pt x="0" y="421473"/>
+                <a:pt x="45720" y="320485"/>
               </a:lnTo>
               <a:lnTo>
-                <a:pt x="112392" y="421473"/>
+                <a:pt x="131182" y="320485"/>
               </a:lnTo>
             </a:path>
           </a:pathLst>
@@ -4313,15 +4487,15 @@
         <a:fontRef idx="minor"/>
       </dsp:style>
     </dsp:sp>
-    <dsp:sp modelId="{9B0F838C-BDFA-4026-B93F-36FB1A67DBFB}">
+    <dsp:sp modelId="{6CD61D16-DBF3-4666-95F9-CD37E29A48FD}">
       <dsp:nvSpPr>
         <dsp:cNvPr id="0" name=""/>
         <dsp:cNvSpPr/>
       </dsp:nvSpPr>
       <dsp:spPr>
         <a:xfrm>
-          <a:off x="3434353" y="703480"/>
-          <a:ext cx="899143" cy="561964"/>
+          <a:off x="1680623" y="536116"/>
+          <a:ext cx="934614" cy="427314"/>
         </a:xfrm>
         <a:prstGeom prst="roundRect">
           <a:avLst>
@@ -4365,12 +4539,12 @@
         <a:fontRef idx="minor"/>
       </dsp:style>
       <dsp:txBody>
-        <a:bodyPr spcFirstLastPara="0" vert="horz" wrap="square" lIns="20955" tIns="13970" rIns="20955" bIns="13970" numCol="1" spcCol="1270" anchor="ctr" anchorCtr="0">
+        <a:bodyPr spcFirstLastPara="0" vert="horz" wrap="square" lIns="30480" tIns="20320" rIns="30480" bIns="20320" numCol="1" spcCol="1270" anchor="ctr" anchorCtr="0">
           <a:noAutofit/>
         </a:bodyPr>
         <a:lstStyle/>
         <a:p>
-          <a:pPr marL="0" lvl="0" indent="0" algn="ctr" defTabSz="488950">
+          <a:pPr marL="0" lvl="0" indent="0" algn="ctr" defTabSz="711200">
             <a:lnSpc>
               <a:spcPct val="90000"/>
             </a:lnSpc>
@@ -4383,26 +4557,26 @@
             <a:buNone/>
           </a:pPr>
           <a:r>
-            <a:rPr lang="es-ES" sz="1100" i="1" kern="1200"/>
-            <a:t>Crifrado  Secundario 2 variante a</a:t>
+            <a:rPr lang="es-ES" sz="1600" i="1" kern="1200"/>
+            <a:t>variante a</a:t>
           </a:r>
-          <a:endParaRPr lang="es-ES" sz="1100" kern="1200"/>
+          <a:endParaRPr lang="es-ES" sz="1600" kern="1200"/>
         </a:p>
       </dsp:txBody>
       <dsp:txXfrm>
-        <a:off x="3450812" y="719939"/>
-        <a:ext cx="866225" cy="529046"/>
+        <a:off x="1693139" y="548632"/>
+        <a:ext cx="909582" cy="402282"/>
       </dsp:txXfrm>
     </dsp:sp>
-    <dsp:sp modelId="{327ABA75-D349-4706-8677-2683AF7876EB}">
+    <dsp:sp modelId="{387D2F69-A712-4531-A0FB-3A5AADAAC057}">
       <dsp:nvSpPr>
         <dsp:cNvPr id="0" name=""/>
         <dsp:cNvSpPr/>
       </dsp:nvSpPr>
       <dsp:spPr>
         <a:xfrm>
-          <a:off x="3321960" y="562989"/>
-          <a:ext cx="112392" cy="1123929"/>
+          <a:off x="1549440" y="429288"/>
+          <a:ext cx="91440" cy="854628"/>
         </a:xfrm>
         <a:custGeom>
           <a:avLst/>
@@ -4413,13 +4587,13 @@
           <a:pathLst>
             <a:path>
               <a:moveTo>
-                <a:pt x="0" y="0"/>
+                <a:pt x="45720" y="0"/>
               </a:moveTo>
               <a:lnTo>
-                <a:pt x="0" y="1123929"/>
+                <a:pt x="45720" y="854628"/>
               </a:lnTo>
               <a:lnTo>
-                <a:pt x="112392" y="1123929"/>
+                <a:pt x="131182" y="854628"/>
               </a:lnTo>
             </a:path>
           </a:pathLst>
@@ -4453,15 +4627,15 @@
         <a:fontRef idx="minor"/>
       </dsp:style>
     </dsp:sp>
-    <dsp:sp modelId="{89B973AB-9B6F-4336-B092-97A9D6477738}">
+    <dsp:sp modelId="{02CDC9D4-E5EC-407F-B4BE-E59581A79232}">
       <dsp:nvSpPr>
         <dsp:cNvPr id="0" name=""/>
         <dsp:cNvSpPr/>
       </dsp:nvSpPr>
       <dsp:spPr>
         <a:xfrm>
-          <a:off x="3434353" y="1405936"/>
-          <a:ext cx="899143" cy="561964"/>
+          <a:off x="1680623" y="1070259"/>
+          <a:ext cx="934614" cy="427314"/>
         </a:xfrm>
         <a:prstGeom prst="roundRect">
           <a:avLst>
@@ -4505,12 +4679,12 @@
         <a:fontRef idx="minor"/>
       </dsp:style>
       <dsp:txBody>
-        <a:bodyPr spcFirstLastPara="0" vert="horz" wrap="square" lIns="20955" tIns="13970" rIns="20955" bIns="13970" numCol="1" spcCol="1270" anchor="ctr" anchorCtr="0">
+        <a:bodyPr spcFirstLastPara="0" vert="horz" wrap="square" lIns="30480" tIns="20320" rIns="30480" bIns="20320" numCol="1" spcCol="1270" anchor="ctr" anchorCtr="0">
           <a:noAutofit/>
         </a:bodyPr>
         <a:lstStyle/>
         <a:p>
-          <a:pPr marL="0" lvl="0" indent="0" algn="ctr" defTabSz="488950">
+          <a:pPr marL="0" lvl="0" indent="0" algn="ctr" defTabSz="711200">
             <a:lnSpc>
               <a:spcPct val="90000"/>
             </a:lnSpc>
@@ -4523,26 +4697,26 @@
             <a:buNone/>
           </a:pPr>
           <a:r>
-            <a:rPr lang="es-ES" sz="1100" i="1" kern="1200"/>
-            <a:t>Crifrado  Secundario 2 variante e</a:t>
+            <a:rPr lang="es-ES" sz="1600" i="1" kern="1200"/>
+            <a:t>variante e</a:t>
           </a:r>
-          <a:endParaRPr lang="es-ES" sz="1100" kern="1200"/>
+          <a:endParaRPr lang="es-ES" sz="1600" kern="1200"/>
         </a:p>
       </dsp:txBody>
       <dsp:txXfrm>
-        <a:off x="3450812" y="1422395"/>
-        <a:ext cx="866225" cy="529046"/>
+        <a:off x="1693139" y="1082775"/>
+        <a:ext cx="909582" cy="402282"/>
       </dsp:txXfrm>
     </dsp:sp>
-    <dsp:sp modelId="{A3F98CDF-F581-4B8F-A227-1AD9728D526E}">
+    <dsp:sp modelId="{58904680-2A3E-44DE-8420-40DE0ED4D437}">
       <dsp:nvSpPr>
         <dsp:cNvPr id="0" name=""/>
         <dsp:cNvSpPr/>
       </dsp:nvSpPr>
       <dsp:spPr>
         <a:xfrm>
-          <a:off x="3321960" y="562989"/>
-          <a:ext cx="112392" cy="1826385"/>
+          <a:off x="1549440" y="429288"/>
+          <a:ext cx="91440" cy="1388770"/>
         </a:xfrm>
         <a:custGeom>
           <a:avLst/>
@@ -4553,13 +4727,13 @@
           <a:pathLst>
             <a:path>
               <a:moveTo>
-                <a:pt x="0" y="0"/>
+                <a:pt x="45720" y="0"/>
               </a:moveTo>
               <a:lnTo>
-                <a:pt x="0" y="1826385"/>
+                <a:pt x="45720" y="1388770"/>
               </a:lnTo>
               <a:lnTo>
-                <a:pt x="112392" y="1826385"/>
+                <a:pt x="131182" y="1388770"/>
               </a:lnTo>
             </a:path>
           </a:pathLst>
@@ -4593,15 +4767,15 @@
         <a:fontRef idx="minor"/>
       </dsp:style>
     </dsp:sp>
-    <dsp:sp modelId="{B9196C54-01F8-404E-966C-2DB9B044E580}">
+    <dsp:sp modelId="{876EF75E-B864-42FC-98DE-32CED6ED9FBF}">
       <dsp:nvSpPr>
         <dsp:cNvPr id="0" name=""/>
         <dsp:cNvSpPr/>
       </dsp:nvSpPr>
       <dsp:spPr>
         <a:xfrm>
-          <a:off x="3434353" y="2108392"/>
-          <a:ext cx="899143" cy="561964"/>
+          <a:off x="1680623" y="1604401"/>
+          <a:ext cx="934614" cy="427314"/>
         </a:xfrm>
         <a:prstGeom prst="roundRect">
           <a:avLst>
@@ -4645,12 +4819,12 @@
         <a:fontRef idx="minor"/>
       </dsp:style>
       <dsp:txBody>
-        <a:bodyPr spcFirstLastPara="0" vert="horz" wrap="square" lIns="20955" tIns="13970" rIns="20955" bIns="13970" numCol="1" spcCol="1270" anchor="ctr" anchorCtr="0">
+        <a:bodyPr spcFirstLastPara="0" vert="horz" wrap="square" lIns="30480" tIns="20320" rIns="30480" bIns="20320" numCol="1" spcCol="1270" anchor="ctr" anchorCtr="0">
           <a:noAutofit/>
         </a:bodyPr>
         <a:lstStyle/>
         <a:p>
-          <a:pPr marL="0" lvl="0" indent="0" algn="ctr" defTabSz="488950">
+          <a:pPr marL="0" lvl="0" indent="0" algn="ctr" defTabSz="711200">
             <a:lnSpc>
               <a:spcPct val="90000"/>
             </a:lnSpc>
@@ -4663,26 +4837,26 @@
             <a:buNone/>
           </a:pPr>
           <a:r>
-            <a:rPr lang="es-ES" sz="1100" i="1" kern="1200"/>
-            <a:t>Crifrado  Secundario 2 variante i</a:t>
+            <a:rPr lang="es-ES" sz="1600" i="1" kern="1200"/>
+            <a:t>variante i</a:t>
           </a:r>
-          <a:endParaRPr lang="es-ES" sz="1100" kern="1200"/>
+          <a:endParaRPr lang="es-ES" sz="1600" kern="1200"/>
         </a:p>
       </dsp:txBody>
       <dsp:txXfrm>
-        <a:off x="3450812" y="2124851"/>
-        <a:ext cx="866225" cy="529046"/>
+        <a:off x="1693139" y="1616917"/>
+        <a:ext cx="909582" cy="402282"/>
       </dsp:txXfrm>
     </dsp:sp>
-    <dsp:sp modelId="{20872793-E20E-47FF-8BF0-34AF6980A780}">
+    <dsp:sp modelId="{D496CBEC-46DA-416E-808B-00B5A7EA1778}">
       <dsp:nvSpPr>
         <dsp:cNvPr id="0" name=""/>
         <dsp:cNvSpPr/>
       </dsp:nvSpPr>
       <dsp:spPr>
         <a:xfrm>
-          <a:off x="3321960" y="562989"/>
-          <a:ext cx="112392" cy="2528841"/>
+          <a:off x="1549440" y="429288"/>
+          <a:ext cx="91440" cy="1922913"/>
         </a:xfrm>
         <a:custGeom>
           <a:avLst/>
@@ -4693,13 +4867,13 @@
           <a:pathLst>
             <a:path>
               <a:moveTo>
-                <a:pt x="0" y="0"/>
+                <a:pt x="45720" y="0"/>
               </a:moveTo>
               <a:lnTo>
-                <a:pt x="0" y="2528841"/>
+                <a:pt x="45720" y="1922913"/>
               </a:lnTo>
               <a:lnTo>
-                <a:pt x="112392" y="2528841"/>
+                <a:pt x="131182" y="1922913"/>
               </a:lnTo>
             </a:path>
           </a:pathLst>
@@ -4733,15 +4907,15 @@
         <a:fontRef idx="minor"/>
       </dsp:style>
     </dsp:sp>
-    <dsp:sp modelId="{3756400E-8CF7-4748-8790-A2606394B757}">
+    <dsp:sp modelId="{669BD463-DA46-4979-B072-F7E6F7E24797}">
       <dsp:nvSpPr>
         <dsp:cNvPr id="0" name=""/>
         <dsp:cNvSpPr/>
       </dsp:nvSpPr>
       <dsp:spPr>
         <a:xfrm>
-          <a:off x="3434353" y="2810848"/>
-          <a:ext cx="899143" cy="561964"/>
+          <a:off x="1680623" y="2138544"/>
+          <a:ext cx="934614" cy="427314"/>
         </a:xfrm>
         <a:prstGeom prst="roundRect">
           <a:avLst>
@@ -4785,12 +4959,12 @@
         <a:fontRef idx="minor"/>
       </dsp:style>
       <dsp:txBody>
-        <a:bodyPr spcFirstLastPara="0" vert="horz" wrap="square" lIns="20955" tIns="13970" rIns="20955" bIns="13970" numCol="1" spcCol="1270" anchor="ctr" anchorCtr="0">
+        <a:bodyPr spcFirstLastPara="0" vert="horz" wrap="square" lIns="30480" tIns="20320" rIns="30480" bIns="20320" numCol="1" spcCol="1270" anchor="ctr" anchorCtr="0">
           <a:noAutofit/>
         </a:bodyPr>
         <a:lstStyle/>
         <a:p>
-          <a:pPr marL="0" lvl="0" indent="0" algn="ctr" defTabSz="488950">
+          <a:pPr marL="0" lvl="0" indent="0" algn="ctr" defTabSz="711200">
             <a:lnSpc>
               <a:spcPct val="90000"/>
             </a:lnSpc>
@@ -4803,26 +4977,26 @@
             <a:buNone/>
           </a:pPr>
           <a:r>
-            <a:rPr lang="es-ES" sz="1100" i="1" kern="1200"/>
-            <a:t>Crifrado  Secundario 2 variante o</a:t>
+            <a:rPr lang="es-ES" sz="1600" i="1" kern="1200"/>
+            <a:t>variante o</a:t>
           </a:r>
-          <a:endParaRPr lang="es-ES" sz="1100" kern="1200"/>
+          <a:endParaRPr lang="es-ES" sz="1600" kern="1200"/>
         </a:p>
       </dsp:txBody>
       <dsp:txXfrm>
-        <a:off x="3450812" y="2827307"/>
-        <a:ext cx="866225" cy="529046"/>
+        <a:off x="1693139" y="2151060"/>
+        <a:ext cx="909582" cy="402282"/>
       </dsp:txXfrm>
     </dsp:sp>
-    <dsp:sp modelId="{E0026DB9-3038-403B-BC22-8A5F6CF20622}">
+    <dsp:sp modelId="{EB0592EF-97ED-46A4-8A86-992B2149875C}">
       <dsp:nvSpPr>
         <dsp:cNvPr id="0" name=""/>
         <dsp:cNvSpPr/>
       </dsp:nvSpPr>
       <dsp:spPr>
         <a:xfrm>
-          <a:off x="3321960" y="562989"/>
-          <a:ext cx="112392" cy="3231296"/>
+          <a:off x="1549440" y="429288"/>
+          <a:ext cx="91440" cy="2457055"/>
         </a:xfrm>
         <a:custGeom>
           <a:avLst/>
@@ -4833,13 +5007,13 @@
           <a:pathLst>
             <a:path>
               <a:moveTo>
-                <a:pt x="0" y="0"/>
+                <a:pt x="45720" y="0"/>
               </a:moveTo>
               <a:lnTo>
-                <a:pt x="0" y="3231296"/>
+                <a:pt x="45720" y="2457055"/>
               </a:lnTo>
               <a:lnTo>
-                <a:pt x="112392" y="3231296"/>
+                <a:pt x="131182" y="2457055"/>
               </a:lnTo>
             </a:path>
           </a:pathLst>
@@ -4873,15 +5047,15 @@
         <a:fontRef idx="minor"/>
       </dsp:style>
     </dsp:sp>
-    <dsp:sp modelId="{C422C54E-4F37-4CF3-B65E-D6EAF94CC6CB}">
+    <dsp:sp modelId="{8986D2A1-02A0-47B9-83C4-7CBCA521903D}">
       <dsp:nvSpPr>
         <dsp:cNvPr id="0" name=""/>
         <dsp:cNvSpPr/>
       </dsp:nvSpPr>
       <dsp:spPr>
         <a:xfrm>
-          <a:off x="3434353" y="3513304"/>
-          <a:ext cx="899143" cy="561964"/>
+          <a:off x="1680623" y="2672686"/>
+          <a:ext cx="934614" cy="427314"/>
         </a:xfrm>
         <a:prstGeom prst="roundRect">
           <a:avLst>
@@ -4925,12 +5099,12 @@
         <a:fontRef idx="minor"/>
       </dsp:style>
       <dsp:txBody>
-        <a:bodyPr spcFirstLastPara="0" vert="horz" wrap="square" lIns="20955" tIns="13970" rIns="20955" bIns="13970" numCol="1" spcCol="1270" anchor="ctr" anchorCtr="0">
+        <a:bodyPr spcFirstLastPara="0" vert="horz" wrap="square" lIns="30480" tIns="20320" rIns="30480" bIns="20320" numCol="1" spcCol="1270" anchor="ctr" anchorCtr="0">
           <a:noAutofit/>
         </a:bodyPr>
         <a:lstStyle/>
         <a:p>
-          <a:pPr marL="0" lvl="0" indent="0" algn="ctr" defTabSz="488950">
+          <a:pPr marL="0" lvl="0" indent="0" algn="ctr" defTabSz="711200">
             <a:lnSpc>
               <a:spcPct val="90000"/>
             </a:lnSpc>
@@ -4943,15 +5117,15 @@
             <a:buNone/>
           </a:pPr>
           <a:r>
-            <a:rPr lang="es-ES" sz="1100" i="1" kern="1200"/>
-            <a:t>Crifrado  Secundario 2 variante u</a:t>
+            <a:rPr lang="es-ES" sz="1600" i="1" kern="1200"/>
+            <a:t>variante u</a:t>
           </a:r>
-          <a:endParaRPr lang="es-ES" sz="1100" kern="1200"/>
+          <a:endParaRPr lang="es-ES" sz="1600" kern="1200"/>
         </a:p>
       </dsp:txBody>
       <dsp:txXfrm>
-        <a:off x="3450812" y="3529763"/>
-        <a:ext cx="866225" cy="529046"/>
+        <a:off x="1693139" y="2685202"/>
+        <a:ext cx="909582" cy="402282"/>
       </dsp:txXfrm>
     </dsp:sp>
   </dsp:spTree>
@@ -6584,7 +6758,7 @@
 </file>
 
 <file path=customXml/itemProps1.xml><?xml version="1.0" encoding="utf-8"?>
-<ds:datastoreItem xmlns:ds="http://schemas.openxmlformats.org/officeDocument/2006/customXml" ds:itemID="{388F9702-2870-4FAE-8144-FE7F2AF7F31C}">
+<ds:datastoreItem xmlns:ds="http://schemas.openxmlformats.org/officeDocument/2006/customXml" ds:itemID="{EEF5CDC5-2ADA-4E2A-921B-3F43D8741CD0}">
   <ds:schemaRefs>
     <ds:schemaRef ds:uri="http://schemas.openxmlformats.org/officeDocument/2006/bibliography"/>
   </ds:schemaRefs>

</xml_diff>